<commit_message>
Add some words 2
</commit_message>
<xml_diff>
--- a/25.03.2016_Diplom_v1.docx
+++ b/25.03.2016_Diplom_v1.docx
@@ -3215,7 +3215,7 @@
           </mc:Choice>
           <mc:Fallback>
             <w:pict>
-              <v:group w14:anchorId="7BBF96AC" id="Группа 49" o:spid="_x0000_s1026" style="position:absolute;margin-left:23.25pt;margin-top:15pt;width:176.25pt;height:62.25pt;z-index:251680768;mso-width-relative:margin" coordorigin="-2857" coordsize="22383,7905" o:gfxdata="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">
+              <v:group w14:anchorId="7B3EDFB1" id="Группа 49" o:spid="_x0000_s1026" style="position:absolute;margin-left:23.25pt;margin-top:15pt;width:176.25pt;height:62.25pt;z-index:251680768;mso-width-relative:margin" coordorigin="-2857" coordsize="22383,7905" o:gfxdata="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">
                 <v:shape id="Прямая со стрелкой 47" o:spid="_x0000_s1027" type="#_x0000_t32" style="position:absolute;left:10668;width:8858;height:7715;flip:y;visibility:visible;mso-wrap-style:square" o:connectortype="straight" o:gfxdata="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" strokecolor="black [3213]" strokeweight="1.5pt">
                   <v:stroke endarrow="block" joinstyle="miter"/>
                 </v:shape>
@@ -3341,7 +3341,7 @@
           </mc:Choice>
           <mc:Fallback>
             <w:pict>
-              <v:group w14:anchorId="063E4D14" id="Группа 54" o:spid="_x0000_s1026" style="position:absolute;margin-left:0;margin-top:225pt;width:168.75pt;height:48pt;z-index:251684864;mso-position-horizontal:center;mso-position-horizontal-relative:margin;mso-width-relative:margin;mso-height-relative:margin" coordorigin="19526" coordsize="21431,6096" o:gfxdata="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">
+              <v:group w14:anchorId="018094F5" id="Группа 54" o:spid="_x0000_s1026" style="position:absolute;margin-left:0;margin-top:225pt;width:168.75pt;height:48pt;z-index:251684864;mso-position-horizontal:center;mso-position-horizontal-relative:margin;mso-width-relative:margin;mso-height-relative:margin" coordorigin="19526" coordsize="21431,6096" o:gfxdata="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">
                 <v:shape id="Прямая со стрелкой 55" o:spid="_x0000_s1027" type="#_x0000_t32" style="position:absolute;left:19526;width:8858;height:6096;flip:x y;visibility:visible;mso-wrap-style:square" o:connectortype="straight" o:gfxdata="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" strokecolor="black [3213]" strokeweight="1.5pt">
                   <v:stroke endarrow="block" joinstyle="miter"/>
                 </v:shape>
@@ -3468,7 +3468,7 @@
           </mc:Choice>
           <mc:Fallback>
             <w:pict>
-              <v:group w14:anchorId="5AF3C22F" id="Группа 50" o:spid="_x0000_s1026" style="position:absolute;margin-left:170.25pt;margin-top:128.25pt;width:168.75pt;height:48pt;z-index:251682816;mso-width-relative:margin;mso-height-relative:margin" coordorigin="19526" coordsize="21431,6096" o:gfxdata="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">
+              <v:group w14:anchorId="221D7A46" id="Группа 50" o:spid="_x0000_s1026" style="position:absolute;margin-left:170.25pt;margin-top:128.25pt;width:168.75pt;height:48pt;z-index:251682816;mso-width-relative:margin;mso-height-relative:margin" coordorigin="19526" coordsize="21431,6096" o:gfxdata="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">
                 <v:shape id="Прямая со стрелкой 51" o:spid="_x0000_s1027" type="#_x0000_t32" style="position:absolute;left:19526;width:8858;height:6096;flip:x y;visibility:visible;mso-wrap-style:square" o:connectortype="straight" o:gfxdata="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" strokecolor="black [3213]" strokeweight="1.5pt">
                   <v:stroke endarrow="block" joinstyle="miter"/>
                 </v:shape>
@@ -4551,27 +4551,814 @@
           <w:szCs w:val="32"/>
         </w:rPr>
       </w:pPr>
-      <w:r>
-        <w:rPr>
+    </w:p>
+    <w:p>
+      <w:pPr>
+        <w:spacing w:line="360" w:lineRule="auto"/>
+        <w:jc w:val="both"/>
+        <w:rPr>
+          <w:rFonts w:ascii="Times New Roman" w:hAnsi="Times New Roman" w:cs="Times New Roman"/>
           <w:b/>
           <w:sz w:val="32"/>
           <w:szCs w:val="32"/>
         </w:rPr>
-        <w:tab/>
-      </w:r>
-    </w:p>
-    <w:p>
-      <w:pPr>
-        <w:spacing w:line="360" w:lineRule="auto"/>
-        <w:rPr>
-          <w:rFonts w:ascii="Times New Roman" w:eastAsia="Times New Roman" w:hAnsi="Times New Roman" w:cs="Times New Roman"/>
+      </w:pPr>
+      <w:r>
+        <w:rPr>
+          <w:rFonts w:ascii="Times New Roman" w:hAnsi="Times New Roman" w:cs="Times New Roman"/>
           <w:b/>
           <w:sz w:val="32"/>
           <w:szCs w:val="32"/>
-          <w:lang w:eastAsia="ru-RU"/>
-        </w:rPr>
-      </w:pPr>
-      <w:r>
+        </w:rPr>
+        <w:t>Стереозрение</w:t>
+      </w:r>
+    </w:p>
+    <w:p>
+      <w:pPr>
+        <w:spacing w:line="360" w:lineRule="auto"/>
+        <w:ind w:firstLine="708"/>
+        <w:jc w:val="both"/>
+        <w:rPr>
+          <w:rFonts w:ascii="Times New Roman" w:hAnsi="Times New Roman" w:cs="Times New Roman"/>
+          <w:sz w:val="28"/>
+          <w:szCs w:val="28"/>
+        </w:rPr>
+      </w:pPr>
+      <w:r>
+        <w:rPr>
+          <w:rFonts w:ascii="Times New Roman" w:hAnsi="Times New Roman" w:cs="Times New Roman"/>
+          <w:sz w:val="28"/>
+          <w:szCs w:val="28"/>
+        </w:rPr>
+        <w:t>Бинокулярное зрение определяется как зрение из двух глаз, где данные, полученные от каждого, перекрываются на некоторую величину. Перекрытие из двух различных точек используется в биологическом зрении для восприятия глубины. Стереоскопическое зрение - это использование бинокулярного зрения для восприятия трехмерных структур в мире. Бинокулярная несоответствие – это</w:t>
+      </w:r>
+      <w:r>
+        <w:rPr>
+          <w:rFonts w:ascii="Times New Roman" w:hAnsi="Times New Roman" w:cs="Times New Roman"/>
+          <w:sz w:val="28"/>
+          <w:szCs w:val="28"/>
+        </w:rPr>
+        <w:t xml:space="preserve"> различие в размещении объектов</w:t>
+      </w:r>
+      <w:r>
+        <w:rPr>
+          <w:rFonts w:ascii="Times New Roman" w:hAnsi="Times New Roman" w:cs="Times New Roman"/>
+          <w:sz w:val="28"/>
+          <w:szCs w:val="28"/>
+        </w:rPr>
+        <w:t xml:space="preserve"> при взгляде двумя глазами из</w:t>
+      </w:r>
+      <w:r>
+        <w:rPr>
+          <w:rFonts w:ascii="Times New Roman" w:hAnsi="Times New Roman" w:cs="Times New Roman"/>
+          <w:sz w:val="28"/>
+          <w:szCs w:val="28"/>
+        </w:rPr>
+        <w:t xml:space="preserve"> различных точек зрения</w:t>
+      </w:r>
+      <w:r>
+        <w:rPr>
+          <w:rFonts w:ascii="Times New Roman" w:hAnsi="Times New Roman" w:cs="Times New Roman"/>
+          <w:sz w:val="28"/>
+          <w:szCs w:val="28"/>
+        </w:rPr>
+        <w:t xml:space="preserve">. Система </w:t>
+      </w:r>
+      <w:r>
+        <w:rPr>
+          <w:rFonts w:ascii="Times New Roman" w:hAnsi="Times New Roman" w:cs="Times New Roman"/>
+          <w:sz w:val="28"/>
+          <w:szCs w:val="28"/>
+        </w:rPr>
+        <w:lastRenderedPageBreak/>
+        <w:t>стереозрения представляет собой набор из двух или более камер, используемых машинами для извлечения глубины из 3-</w:t>
+      </w:r>
+      <w:r>
+        <w:rPr>
+          <w:rFonts w:ascii="Times New Roman" w:hAnsi="Times New Roman" w:cs="Times New Roman"/>
+          <w:sz w:val="28"/>
+          <w:szCs w:val="28"/>
+          <w:lang w:val="en-US"/>
+        </w:rPr>
+        <w:t>D</w:t>
+      </w:r>
+      <w:r>
+        <w:rPr>
+          <w:rFonts w:ascii="Times New Roman" w:hAnsi="Times New Roman" w:cs="Times New Roman"/>
+          <w:sz w:val="28"/>
+          <w:szCs w:val="28"/>
+        </w:rPr>
+        <w:t xml:space="preserve"> сцены, при взгляде из разных точек, как смоделированное бинокулярное зрение человека. Рисунок </w:t>
+      </w:r>
+      <w:r>
+        <w:rPr>
+          <w:rFonts w:ascii="Times New Roman" w:hAnsi="Times New Roman" w:cs="Times New Roman"/>
+          <w:sz w:val="28"/>
+          <w:szCs w:val="28"/>
+        </w:rPr>
+        <w:t>4</w:t>
+      </w:r>
+      <w:r>
+        <w:rPr>
+          <w:rFonts w:ascii="Times New Roman" w:hAnsi="Times New Roman" w:cs="Times New Roman"/>
+          <w:sz w:val="28"/>
+          <w:szCs w:val="28"/>
+        </w:rPr>
+        <w:t xml:space="preserve"> демонстрирует, как стереозрение, представленное в организме человека, позволяет извлекать глубину за счет просмотра сцены с разных точек зрения. У людей это известно, как восприятие глубины.</w:t>
+      </w:r>
+    </w:p>
+    <w:p>
+      <w:pPr>
+        <w:spacing w:line="360" w:lineRule="auto"/>
+        <w:ind w:firstLine="708"/>
+        <w:jc w:val="center"/>
+        <w:rPr>
+          <w:rFonts w:ascii="Times New Roman" w:hAnsi="Times New Roman" w:cs="Times New Roman"/>
+          <w:sz w:val="28"/>
+          <w:szCs w:val="28"/>
+        </w:rPr>
+      </w:pPr>
+      <w:r>
+        <w:rPr>
+          <w:rFonts w:ascii="Times New Roman" w:hAnsi="Times New Roman" w:cs="Times New Roman"/>
+          <w:noProof/>
+          <w:sz w:val="28"/>
+          <w:szCs w:val="28"/>
+          <w:lang w:eastAsia="ru-RU"/>
+        </w:rPr>
+        <w:drawing>
+          <wp:inline distT="0" distB="0" distL="0" distR="0">
+            <wp:extent cx="2581275" cy="3057525"/>
+            <wp:effectExtent l="0" t="0" r="9525" b="9525"/>
+            <wp:docPr id="60" name="Рисунок 60"/>
+            <wp:cNvGraphicFramePr>
+              <a:graphicFrameLocks xmlns:a="http://schemas.openxmlformats.org/drawingml/2006/main" noChangeAspect="1"/>
+            </wp:cNvGraphicFramePr>
+            <a:graphic xmlns:a="http://schemas.openxmlformats.org/drawingml/2006/main">
+              <a:graphicData uri="http://schemas.openxmlformats.org/drawingml/2006/picture">
+                <pic:pic xmlns:pic="http://schemas.openxmlformats.org/drawingml/2006/picture">
+                  <pic:nvPicPr>
+                    <pic:cNvPr id="0" name="Picture 7"/>
+                    <pic:cNvPicPr>
+                      <a:picLocks noChangeAspect="1" noChangeArrowheads="1"/>
+                    </pic:cNvPicPr>
+                  </pic:nvPicPr>
+                  <pic:blipFill>
+                    <a:blip r:embed="rId8">
+                      <a:extLst>
+                        <a:ext uri="{28A0092B-C50C-407E-A947-70E740481C1C}">
+                          <a14:useLocalDpi xmlns:a14="http://schemas.microsoft.com/office/drawing/2010/main" val="0"/>
+                        </a:ext>
+                      </a:extLst>
+                    </a:blip>
+                    <a:srcRect/>
+                    <a:stretch>
+                      <a:fillRect/>
+                    </a:stretch>
+                  </pic:blipFill>
+                  <pic:spPr bwMode="auto">
+                    <a:xfrm>
+                      <a:off x="0" y="0"/>
+                      <a:ext cx="2581275" cy="3057525"/>
+                    </a:xfrm>
+                    <a:prstGeom prst="rect">
+                      <a:avLst/>
+                    </a:prstGeom>
+                    <a:noFill/>
+                    <a:ln>
+                      <a:noFill/>
+                    </a:ln>
+                  </pic:spPr>
+                </pic:pic>
+              </a:graphicData>
+            </a:graphic>
+          </wp:inline>
+        </w:drawing>
+      </w:r>
+    </w:p>
+    <w:p>
+      <w:pPr>
+        <w:spacing w:line="360" w:lineRule="auto"/>
+        <w:ind w:firstLine="708"/>
+        <w:jc w:val="center"/>
+        <w:rPr>
+          <w:rFonts w:ascii="Times New Roman" w:hAnsi="Times New Roman" w:cs="Times New Roman"/>
+        </w:rPr>
+      </w:pPr>
+      <w:r>
+        <w:rPr>
+          <w:rFonts w:ascii="Times New Roman" w:hAnsi="Times New Roman" w:cs="Times New Roman"/>
+        </w:rPr>
+        <w:t>Рис. 4. Пример бинокулярного зрения у людей</w:t>
+      </w:r>
+    </w:p>
+    <w:p>
+      <w:pPr>
+        <w:spacing w:line="360" w:lineRule="auto"/>
+        <w:ind w:firstLine="708"/>
+        <w:jc w:val="both"/>
+        <w:rPr>
+          <w:rFonts w:ascii="Times New Roman" w:hAnsi="Times New Roman" w:cs="Times New Roman"/>
+          <w:sz w:val="28"/>
+          <w:szCs w:val="28"/>
+        </w:rPr>
+      </w:pPr>
+      <w:r>
+        <w:rPr>
+          <w:rFonts w:ascii="Times New Roman" w:hAnsi="Times New Roman" w:cs="Times New Roman"/>
+          <w:sz w:val="28"/>
+          <w:szCs w:val="28"/>
+        </w:rPr>
+        <w:t>В системе стереозрения, камеры выровнены по горизонтали и разделены расстоянием, известным в к</w:t>
+      </w:r>
+      <w:r>
+        <w:rPr>
+          <w:rFonts w:ascii="Times New Roman" w:hAnsi="Times New Roman" w:cs="Times New Roman"/>
+          <w:sz w:val="28"/>
+          <w:szCs w:val="28"/>
+        </w:rPr>
+        <w:t xml:space="preserve">ачестве базовой линии. </w:t>
+      </w:r>
+      <w:r>
+        <w:rPr>
+          <w:rFonts w:ascii="Times New Roman" w:hAnsi="Times New Roman" w:cs="Times New Roman"/>
+          <w:sz w:val="28"/>
+          <w:szCs w:val="28"/>
+        </w:rPr>
+        <w:t xml:space="preserve">Используя одну камеру слева и одну камеру справа </w:t>
+      </w:r>
+      <w:r>
+        <w:rPr>
+          <w:rFonts w:ascii="Times New Roman" w:hAnsi="Times New Roman" w:cs="Times New Roman"/>
+          <w:sz w:val="28"/>
+          <w:szCs w:val="28"/>
+        </w:rPr>
+        <w:t>получаем</w:t>
+      </w:r>
+      <w:r>
+        <w:rPr>
+          <w:rFonts w:ascii="Times New Roman" w:hAnsi="Times New Roman" w:cs="Times New Roman"/>
+          <w:sz w:val="28"/>
+          <w:szCs w:val="28"/>
+        </w:rPr>
+        <w:t xml:space="preserve"> два изображения, необходимы</w:t>
+      </w:r>
+      <w:r>
+        <w:rPr>
+          <w:rFonts w:ascii="Times New Roman" w:hAnsi="Times New Roman" w:cs="Times New Roman"/>
+          <w:sz w:val="28"/>
+          <w:szCs w:val="28"/>
+        </w:rPr>
+        <w:t>е</w:t>
+      </w:r>
+      <w:r>
+        <w:rPr>
+          <w:rFonts w:ascii="Times New Roman" w:hAnsi="Times New Roman" w:cs="Times New Roman"/>
+          <w:sz w:val="28"/>
+          <w:szCs w:val="28"/>
+        </w:rPr>
+        <w:t xml:space="preserve"> для извлечения карты глубины, которая предоставляет необходимые данные для 3-</w:t>
+      </w:r>
+      <w:r>
+        <w:rPr>
+          <w:rFonts w:ascii="Times New Roman" w:hAnsi="Times New Roman" w:cs="Times New Roman"/>
+          <w:sz w:val="28"/>
+          <w:szCs w:val="28"/>
+          <w:lang w:val="en-US"/>
+        </w:rPr>
+        <w:t>D</w:t>
+      </w:r>
+      <w:r>
+        <w:rPr>
+          <w:rFonts w:ascii="Times New Roman" w:hAnsi="Times New Roman" w:cs="Times New Roman"/>
+          <w:sz w:val="28"/>
+          <w:szCs w:val="28"/>
+        </w:rPr>
+        <w:t xml:space="preserve"> реконструкции.</w:t>
+      </w:r>
+    </w:p>
+    <w:p>
+      <w:pPr>
+        <w:spacing w:line="360" w:lineRule="auto"/>
+        <w:ind w:firstLine="708"/>
+        <w:jc w:val="both"/>
+        <w:rPr>
+          <w:rFonts w:ascii="Times New Roman" w:hAnsi="Times New Roman" w:cs="Times New Roman"/>
+          <w:sz w:val="28"/>
+          <w:szCs w:val="28"/>
+        </w:rPr>
+      </w:pPr>
+      <w:r>
+        <w:rPr>
+          <w:rFonts w:ascii="Times New Roman" w:hAnsi="Times New Roman" w:cs="Times New Roman"/>
+          <w:sz w:val="28"/>
+          <w:szCs w:val="28"/>
+        </w:rPr>
+        <w:t>Измерение расстояния</w:t>
+      </w:r>
+      <w:r>
+        <w:rPr>
+          <w:rFonts w:ascii="Times New Roman" w:hAnsi="Times New Roman" w:cs="Times New Roman"/>
+          <w:sz w:val="28"/>
+          <w:szCs w:val="28"/>
+        </w:rPr>
+        <w:t xml:space="preserve"> проиллюстрировано с простым расположением, которое показано на рисун</w:t>
+      </w:r>
+      <w:r>
+        <w:rPr>
+          <w:rFonts w:ascii="Times New Roman" w:hAnsi="Times New Roman" w:cs="Times New Roman"/>
+          <w:sz w:val="28"/>
+          <w:szCs w:val="28"/>
+        </w:rPr>
+        <w:t>ке 5</w:t>
+      </w:r>
+      <w:r>
+        <w:rPr>
+          <w:rFonts w:ascii="Times New Roman" w:hAnsi="Times New Roman" w:cs="Times New Roman"/>
+          <w:sz w:val="28"/>
+          <w:szCs w:val="28"/>
+        </w:rPr>
+        <w:t>. В этой идеальной системе, оптические оси двух камер совершенно параллельны, обе плоскости изображений ко</w:t>
+      </w:r>
+      <w:r>
+        <w:rPr>
+          <w:rFonts w:ascii="Times New Roman" w:hAnsi="Times New Roman" w:cs="Times New Roman"/>
+          <w:sz w:val="28"/>
+          <w:szCs w:val="28"/>
+        </w:rPr>
+        <w:t>м</w:t>
+      </w:r>
+      <w:r>
+        <w:rPr>
+          <w:rFonts w:ascii="Times New Roman" w:hAnsi="Times New Roman" w:cs="Times New Roman"/>
+          <w:sz w:val="28"/>
+          <w:szCs w:val="28"/>
+        </w:rPr>
+        <w:t>планарны и</w:t>
+      </w:r>
+      <w:r>
+        <w:rPr>
+          <w:rFonts w:ascii="Times New Roman" w:hAnsi="Times New Roman" w:cs="Times New Roman"/>
+          <w:sz w:val="28"/>
+          <w:szCs w:val="28"/>
+        </w:rPr>
+        <w:t xml:space="preserve"> на них</w:t>
+      </w:r>
+      <w:r>
+        <w:rPr>
+          <w:rFonts w:ascii="Times New Roman" w:hAnsi="Times New Roman" w:cs="Times New Roman"/>
+          <w:sz w:val="28"/>
+          <w:szCs w:val="28"/>
+        </w:rPr>
+        <w:t xml:space="preserve"> не присутствует искажение объектива. На этом изображении, расстояние до точки </w:t>
+      </w:r>
+      <w:r>
+        <w:rPr>
+          <w:rFonts w:ascii="Times New Roman" w:hAnsi="Times New Roman" w:cs="Times New Roman"/>
+          <w:sz w:val="28"/>
+          <w:szCs w:val="28"/>
+          <w:lang w:val="en-US"/>
+        </w:rPr>
+        <w:t>P</w:t>
+      </w:r>
+      <w:r>
+        <w:rPr>
+          <w:rFonts w:ascii="Times New Roman" w:hAnsi="Times New Roman" w:cs="Times New Roman"/>
+          <w:sz w:val="28"/>
+          <w:szCs w:val="28"/>
+        </w:rPr>
+        <w:t xml:space="preserve"> в сцене должно быть оп</w:t>
+      </w:r>
+      <w:r>
+        <w:rPr>
+          <w:rFonts w:ascii="Times New Roman" w:hAnsi="Times New Roman" w:cs="Times New Roman"/>
+          <w:sz w:val="28"/>
+          <w:szCs w:val="28"/>
+        </w:rPr>
+        <w:t>ределено для предоставления ее трехмерных</w:t>
+      </w:r>
+      <w:r>
+        <w:rPr>
+          <w:rFonts w:ascii="Times New Roman" w:hAnsi="Times New Roman" w:cs="Times New Roman"/>
+          <w:sz w:val="28"/>
+          <w:szCs w:val="28"/>
+        </w:rPr>
+        <w:t xml:space="preserve"> координат. В этом случае, расстояние </w:t>
+      </w:r>
+      <w:r>
+        <w:rPr>
+          <w:rFonts w:ascii="Times New Roman" w:hAnsi="Times New Roman" w:cs="Times New Roman"/>
+          <w:sz w:val="28"/>
+          <w:szCs w:val="28"/>
+          <w:lang w:val="en-US"/>
+        </w:rPr>
+        <w:t>Z</w:t>
+      </w:r>
+      <w:r>
+        <w:rPr>
+          <w:rFonts w:ascii="Times New Roman" w:hAnsi="Times New Roman" w:cs="Times New Roman"/>
+          <w:sz w:val="28"/>
+          <w:szCs w:val="28"/>
+        </w:rPr>
+        <w:t xml:space="preserve"> (часто называется </w:t>
+      </w:r>
+      <w:r>
+        <w:rPr>
+          <w:rFonts w:ascii="Times New Roman" w:hAnsi="Times New Roman" w:cs="Times New Roman"/>
+          <w:sz w:val="28"/>
+          <w:szCs w:val="28"/>
+        </w:rPr>
+        <w:t>глубиной</w:t>
+      </w:r>
+      <w:r>
+        <w:rPr>
+          <w:rFonts w:ascii="Times New Roman" w:hAnsi="Times New Roman" w:cs="Times New Roman"/>
+          <w:sz w:val="28"/>
+          <w:szCs w:val="28"/>
+        </w:rPr>
+        <w:t>)</w:t>
+      </w:r>
+      <w:r>
+        <w:rPr>
+          <w:rFonts w:ascii="Times New Roman" w:hAnsi="Times New Roman" w:cs="Times New Roman"/>
+          <w:sz w:val="28"/>
+          <w:szCs w:val="28"/>
+        </w:rPr>
+        <w:t xml:space="preserve"> может быть найдено </w:t>
+      </w:r>
+      <w:r>
+        <w:rPr>
+          <w:rFonts w:ascii="Times New Roman" w:hAnsi="Times New Roman" w:cs="Times New Roman"/>
+          <w:sz w:val="28"/>
+          <w:szCs w:val="28"/>
+        </w:rPr>
+        <w:t xml:space="preserve">используя следующее уравнение: </w:t>
+      </w:r>
+    </w:p>
+    <w:p>
+      <w:pPr>
+        <w:spacing w:line="360" w:lineRule="auto"/>
+        <w:ind w:firstLine="708"/>
+        <w:jc w:val="center"/>
+        <w:rPr>
+          <w:rFonts w:ascii="Times New Roman" w:hAnsi="Times New Roman" w:cs="Times New Roman"/>
+          <w:sz w:val="28"/>
+          <w:szCs w:val="28"/>
+          <w:lang w:val="en-US"/>
+        </w:rPr>
+      </w:pPr>
+      <m:oMath>
+        <m:r>
+          <w:rPr>
+            <w:rFonts w:ascii="Cambria Math" w:hAnsi="Cambria Math" w:cs="Cambria Math"/>
+            <w:sz w:val="28"/>
+            <w:szCs w:val="28"/>
+          </w:rPr>
+          <m:t>Z</m:t>
+        </m:r>
+        <m:r>
+          <w:rPr>
+            <w:rFonts w:ascii="Cambria Math" w:hAnsi="Cambria Math" w:cs="Times New Roman"/>
+            <w:sz w:val="28"/>
+            <w:szCs w:val="28"/>
+          </w:rPr>
+          <m:t>=</m:t>
+        </m:r>
+        <m:r>
+          <w:rPr>
+            <w:rFonts w:ascii="Cambria Math" w:hAnsi="Cambria Math" w:cs="Cambria Math"/>
+            <w:sz w:val="28"/>
+            <w:szCs w:val="28"/>
+          </w:rPr>
+          <m:t>B</m:t>
+        </m:r>
+        <m:r>
+          <w:rPr>
+            <w:rFonts w:ascii="Cambria Math" w:hAnsi="Cambria Math" w:cs="Cambria Math"/>
+            <w:sz w:val="28"/>
+            <w:szCs w:val="28"/>
+          </w:rPr>
+          <m:t>*</m:t>
+        </m:r>
+        <m:f>
+          <m:fPr>
+            <m:ctrlPr>
+              <w:rPr>
+                <w:rFonts w:ascii="Cambria Math" w:hAnsi="Cambria Math" w:cs="Times New Roman"/>
+                <w:i/>
+                <w:sz w:val="28"/>
+                <w:szCs w:val="28"/>
+              </w:rPr>
+            </m:ctrlPr>
+          </m:fPr>
+          <m:num>
+            <m:r>
+              <w:rPr>
+                <w:rFonts w:ascii="Cambria Math" w:hAnsi="Cambria Math" w:cs="Cambria Math"/>
+                <w:sz w:val="28"/>
+                <w:szCs w:val="28"/>
+              </w:rPr>
+              <m:t>f</m:t>
+            </m:r>
+            <m:ctrlPr>
+              <w:rPr>
+                <w:rFonts w:ascii="Cambria Math" w:hAnsi="Cambria Math" w:cs="Cambria Math"/>
+                <w:i/>
+                <w:sz w:val="28"/>
+                <w:szCs w:val="28"/>
+              </w:rPr>
+            </m:ctrlPr>
+          </m:num>
+          <m:den>
+            <m:r>
+              <w:rPr>
+                <w:rFonts w:ascii="Cambria Math" w:hAnsi="Cambria Math" w:cs="Times New Roman"/>
+                <w:sz w:val="28"/>
+                <w:szCs w:val="28"/>
+              </w:rPr>
+              <m:t>d</m:t>
+            </m:r>
+          </m:den>
+        </m:f>
+      </m:oMath>
+      <w:r>
+        <w:rPr>
+          <w:rFonts w:ascii="Times New Roman" w:eastAsiaTheme="minorEastAsia" w:hAnsi="Times New Roman" w:cs="Times New Roman"/>
+          <w:sz w:val="28"/>
+          <w:szCs w:val="28"/>
+          <w:lang w:val="en-US"/>
+        </w:rPr>
+        <w:t xml:space="preserve">  </w:t>
+      </w:r>
+      <w:r>
+        <w:rPr>
+          <w:rFonts w:ascii="Times New Roman" w:eastAsiaTheme="minorEastAsia" w:hAnsi="Times New Roman" w:cs="Times New Roman"/>
+          <w:sz w:val="28"/>
+          <w:szCs w:val="28"/>
+          <w:lang w:val="en-US"/>
+        </w:rPr>
+        <w:tab/>
+      </w:r>
+      <w:r>
+        <w:rPr>
+          <w:rFonts w:ascii="Times New Roman" w:eastAsiaTheme="minorEastAsia" w:hAnsi="Times New Roman" w:cs="Times New Roman"/>
+          <w:sz w:val="28"/>
+          <w:szCs w:val="28"/>
+          <w:lang w:val="en-US"/>
+        </w:rPr>
+        <w:tab/>
+        <w:t>(1)</w:t>
+      </w:r>
+    </w:p>
+    <w:p>
+      <w:pPr>
+        <w:spacing w:line="360" w:lineRule="auto"/>
+        <w:ind w:firstLine="708"/>
+        <w:jc w:val="both"/>
+        <w:rPr>
+          <w:rFonts w:ascii="Times New Roman" w:hAnsi="Times New Roman" w:cs="Times New Roman"/>
+          <w:sz w:val="28"/>
+          <w:szCs w:val="28"/>
+        </w:rPr>
+      </w:pPr>
+      <w:r>
+        <w:rPr>
+          <w:rFonts w:ascii="Times New Roman" w:hAnsi="Times New Roman" w:cs="Times New Roman"/>
+          <w:sz w:val="28"/>
+          <w:szCs w:val="28"/>
+        </w:rPr>
+        <w:lastRenderedPageBreak/>
+        <w:t xml:space="preserve">В этом уравнении, </w:t>
+      </w:r>
+      <w:r>
+        <w:rPr>
+          <w:rFonts w:ascii="Times New Roman" w:hAnsi="Times New Roman" w:cs="Times New Roman"/>
+          <w:sz w:val="28"/>
+          <w:szCs w:val="28"/>
+          <w:lang w:val="en-US"/>
+        </w:rPr>
+        <w:t>f</w:t>
+      </w:r>
+      <w:r>
+        <w:rPr>
+          <w:rFonts w:ascii="Times New Roman" w:hAnsi="Times New Roman" w:cs="Times New Roman"/>
+          <w:sz w:val="28"/>
+          <w:szCs w:val="28"/>
+        </w:rPr>
+        <w:t xml:space="preserve">-фокусное расстояние, </w:t>
+      </w:r>
+      <w:r>
+        <w:rPr>
+          <w:rFonts w:ascii="Times New Roman" w:hAnsi="Times New Roman" w:cs="Times New Roman"/>
+          <w:sz w:val="28"/>
+          <w:szCs w:val="28"/>
+          <w:lang w:val="en-US"/>
+        </w:rPr>
+        <w:t>B</w:t>
+      </w:r>
+      <w:r>
+        <w:rPr>
+          <w:rFonts w:ascii="Times New Roman" w:hAnsi="Times New Roman" w:cs="Times New Roman"/>
+          <w:sz w:val="28"/>
+          <w:szCs w:val="28"/>
+        </w:rPr>
+        <w:t xml:space="preserve">-базовая линия и </w:t>
+      </w:r>
+      <w:r>
+        <w:rPr>
+          <w:rFonts w:ascii="Times New Roman" w:hAnsi="Times New Roman" w:cs="Times New Roman"/>
+          <w:sz w:val="28"/>
+          <w:szCs w:val="28"/>
+          <w:lang w:val="en-US"/>
+        </w:rPr>
+        <w:t>d</w:t>
+      </w:r>
+      <w:r>
+        <w:rPr>
+          <w:rFonts w:ascii="Times New Roman" w:hAnsi="Times New Roman" w:cs="Times New Roman"/>
+          <w:sz w:val="28"/>
+          <w:szCs w:val="28"/>
+        </w:rPr>
+        <w:t xml:space="preserve">- несоответствие, которое определяется, как </w:t>
+      </w:r>
+      <w:r>
+        <w:rPr>
+          <w:rFonts w:ascii="Times New Roman" w:hAnsi="Times New Roman" w:cs="Times New Roman"/>
+          <w:i/>
+          <w:iCs/>
+          <w:sz w:val="28"/>
+          <w:szCs w:val="28"/>
+        </w:rPr>
+        <w:t xml:space="preserve">d </w:t>
+      </w:r>
+      <w:r>
+        <w:rPr>
+          <w:rFonts w:ascii="Times New Roman" w:hAnsi="Times New Roman" w:cs="Times New Roman"/>
+          <w:sz w:val="28"/>
+          <w:szCs w:val="28"/>
+        </w:rPr>
+        <w:t xml:space="preserve">= </w:t>
+      </w:r>
+      <w:proofErr w:type="spellStart"/>
+      <w:r>
+        <w:rPr>
+          <w:rFonts w:ascii="Times New Roman" w:hAnsi="Times New Roman" w:cs="Times New Roman"/>
+          <w:i/>
+          <w:iCs/>
+          <w:sz w:val="28"/>
+          <w:szCs w:val="28"/>
+        </w:rPr>
+        <w:t>x</w:t>
+      </w:r>
+      <w:r>
+        <w:rPr>
+          <w:rFonts w:ascii="Times New Roman" w:hAnsi="Times New Roman" w:cs="Times New Roman"/>
+          <w:i/>
+          <w:iCs/>
+          <w:sz w:val="28"/>
+          <w:szCs w:val="28"/>
+          <w:vertAlign w:val="superscript"/>
+        </w:rPr>
+        <w:t>l</w:t>
+      </w:r>
+      <w:proofErr w:type="spellEnd"/>
+      <w:r>
+        <w:rPr>
+          <w:rFonts w:ascii="Times New Roman" w:hAnsi="Times New Roman" w:cs="Times New Roman"/>
+          <w:sz w:val="28"/>
+          <w:szCs w:val="28"/>
+          <w:vertAlign w:val="superscript"/>
+        </w:rPr>
+        <w:t xml:space="preserve"> </w:t>
+      </w:r>
+      <w:r>
+        <w:rPr>
+          <w:rFonts w:ascii="Times New Roman" w:hAnsi="Times New Roman" w:cs="Times New Roman"/>
+          <w:sz w:val="28"/>
+          <w:szCs w:val="28"/>
+        </w:rPr>
+        <w:t xml:space="preserve">– </w:t>
+      </w:r>
+      <w:proofErr w:type="spellStart"/>
+      <w:r>
+        <w:rPr>
+          <w:rFonts w:ascii="Times New Roman" w:hAnsi="Times New Roman" w:cs="Times New Roman"/>
+          <w:i/>
+          <w:iCs/>
+          <w:sz w:val="28"/>
+          <w:szCs w:val="28"/>
+        </w:rPr>
+        <w:t>x</w:t>
+      </w:r>
+      <w:r>
+        <w:rPr>
+          <w:rFonts w:ascii="Times New Roman" w:hAnsi="Times New Roman" w:cs="Times New Roman"/>
+          <w:i/>
+          <w:iCs/>
+          <w:sz w:val="28"/>
+          <w:szCs w:val="28"/>
+          <w:vertAlign w:val="superscript"/>
+        </w:rPr>
+        <w:t>r</w:t>
+      </w:r>
+      <w:proofErr w:type="spellEnd"/>
+      <w:r>
+        <w:rPr>
+          <w:rFonts w:ascii="Times New Roman" w:hAnsi="Times New Roman" w:cs="Times New Roman"/>
+          <w:sz w:val="28"/>
+          <w:szCs w:val="28"/>
+        </w:rPr>
+        <w:t>.</w:t>
+      </w:r>
+    </w:p>
+    <w:p>
+      <w:pPr>
+        <w:spacing w:line="360" w:lineRule="auto"/>
+        <w:ind w:firstLine="708"/>
+        <w:jc w:val="both"/>
+        <w:rPr>
+          <w:rFonts w:ascii="Times New Roman" w:hAnsi="Times New Roman" w:cs="Times New Roman"/>
+          <w:sz w:val="28"/>
+          <w:szCs w:val="28"/>
+        </w:rPr>
+      </w:pPr>
+      <w:r>
+        <w:rPr>
+          <w:rFonts w:ascii="Times New Roman" w:hAnsi="Times New Roman" w:cs="Times New Roman"/>
+          <w:noProof/>
+          <w:sz w:val="28"/>
+          <w:szCs w:val="28"/>
+          <w:lang w:eastAsia="ru-RU"/>
+        </w:rPr>
+        <w:drawing>
+          <wp:inline distT="0" distB="0" distL="0" distR="0">
+            <wp:extent cx="6645910" cy="3590412"/>
+            <wp:effectExtent l="0" t="0" r="2540" b="0"/>
+            <wp:docPr id="62" name="Рисунок 62" descr="C:\Users\Vladimir\Desktop\Screenshot_1.png"/>
+            <wp:cNvGraphicFramePr>
+              <a:graphicFrameLocks xmlns:a="http://schemas.openxmlformats.org/drawingml/2006/main" noChangeAspect="1"/>
+            </wp:cNvGraphicFramePr>
+            <a:graphic xmlns:a="http://schemas.openxmlformats.org/drawingml/2006/main">
+              <a:graphicData uri="http://schemas.openxmlformats.org/drawingml/2006/picture">
+                <pic:pic xmlns:pic="http://schemas.openxmlformats.org/drawingml/2006/picture">
+                  <pic:nvPicPr>
+                    <pic:cNvPr id="0" name="Picture 9" descr="C:\Users\Vladimir\Desktop\Screenshot_1.png"/>
+                    <pic:cNvPicPr>
+                      <a:picLocks noChangeAspect="1" noChangeArrowheads="1"/>
+                    </pic:cNvPicPr>
+                  </pic:nvPicPr>
+                  <pic:blipFill>
+                    <a:blip r:embed="rId9">
+                      <a:extLst>
+                        <a:ext uri="{28A0092B-C50C-407E-A947-70E740481C1C}">
+                          <a14:useLocalDpi xmlns:a14="http://schemas.microsoft.com/office/drawing/2010/main" val="0"/>
+                        </a:ext>
+                      </a:extLst>
+                    </a:blip>
+                    <a:srcRect/>
+                    <a:stretch>
+                      <a:fillRect/>
+                    </a:stretch>
+                  </pic:blipFill>
+                  <pic:spPr bwMode="auto">
+                    <a:xfrm>
+                      <a:off x="0" y="0"/>
+                      <a:ext cx="6645910" cy="3590412"/>
+                    </a:xfrm>
+                    <a:prstGeom prst="rect">
+                      <a:avLst/>
+                    </a:prstGeom>
+                    <a:noFill/>
+                    <a:ln>
+                      <a:noFill/>
+                    </a:ln>
+                  </pic:spPr>
+                </pic:pic>
+              </a:graphicData>
+            </a:graphic>
+          </wp:inline>
+        </w:drawing>
+      </w:r>
+    </w:p>
+    <w:p>
+      <w:pPr>
+        <w:spacing w:line="360" w:lineRule="auto"/>
+        <w:ind w:firstLine="708"/>
+        <w:jc w:val="center"/>
+        <w:rPr>
+          <w:rFonts w:ascii="Times New Roman" w:hAnsi="Times New Roman" w:cs="Times New Roman"/>
+        </w:rPr>
+      </w:pPr>
+      <w:r>
+        <w:rPr>
+          <w:rFonts w:ascii="Times New Roman" w:hAnsi="Times New Roman" w:cs="Times New Roman"/>
+        </w:rPr>
+        <w:t>Рис. 5. Геометрия для измерения расстояния.</w:t>
+      </w:r>
+    </w:p>
+    <w:p>
+      <w:pPr>
+        <w:spacing w:line="360" w:lineRule="auto"/>
         <w:rPr>
           <w:rFonts w:ascii="Times New Roman" w:eastAsia="Times New Roman" w:hAnsi="Times New Roman" w:cs="Times New Roman"/>
           <w:b/>
@@ -4579,6 +5366,15 @@
           <w:szCs w:val="32"/>
           <w:lang w:eastAsia="ru-RU"/>
         </w:rPr>
+      </w:pPr>
+      <w:r>
+        <w:rPr>
+          <w:rFonts w:ascii="Times New Roman" w:eastAsia="Times New Roman" w:hAnsi="Times New Roman" w:cs="Times New Roman"/>
+          <w:b/>
+          <w:sz w:val="32"/>
+          <w:szCs w:val="32"/>
+          <w:lang w:eastAsia="ru-RU"/>
+        </w:rPr>
         <w:t>Стерео калибровка</w:t>
       </w:r>
     </w:p>
@@ -4722,17 +5518,7 @@
           <w:szCs w:val="28"/>
           <w:lang w:eastAsia="ru-RU"/>
         </w:rPr>
-        <w:t xml:space="preserve">В дальнейшем </w:t>
-      </w:r>
-      <w:r>
-        <w:rPr>
-          <w:rFonts w:ascii="Times New Roman" w:eastAsia="Times New Roman" w:hAnsi="Times New Roman" w:cs="Times New Roman"/>
-          <w:sz w:val="28"/>
-          <w:szCs w:val="28"/>
-          <w:lang w:eastAsia="ru-RU"/>
-        </w:rPr>
-        <w:lastRenderedPageBreak/>
-        <w:t>полученные характеристики используются для того, чтобы исправить оптически искаженные изображения.</w:t>
+        <w:t>В дальнейшем полученные характеристики используются для того, чтобы исправить оптически искаженные изображения.</w:t>
       </w:r>
     </w:p>
     <w:p>
@@ -4870,6 +5656,7 @@
           <w:sz w:val="28"/>
           <w:szCs w:val="28"/>
         </w:rPr>
+        <w:lastRenderedPageBreak/>
         <w:t xml:space="preserve">Метод </w:t>
       </w:r>
       <w:proofErr w:type="spellStart"/>
@@ -5059,7 +5846,7 @@
           <w:sz w:val="28"/>
           <w:szCs w:val="28"/>
         </w:rPr>
-        <w:t>4</w:t>
+        <w:t>6</w:t>
       </w:r>
       <w:r>
         <w:rPr>
@@ -5185,7 +5972,6 @@
           <w:szCs w:val="28"/>
           <w:lang w:eastAsia="ru-RU"/>
         </w:rPr>
-        <w:lastRenderedPageBreak/>
         <w:drawing>
           <wp:inline distT="0" distB="0" distL="0" distR="0">
             <wp:extent cx="2628900" cy="1974840"/>
@@ -5204,7 +5990,7 @@
                     </pic:cNvPicPr>
                   </pic:nvPicPr>
                   <pic:blipFill>
-                    <a:blip r:embed="rId8" cstate="print">
+                    <a:blip r:embed="rId10" cstate="print">
                       <a:extLst>
                         <a:ext uri="{28A0092B-C50C-407E-A947-70E740481C1C}">
                           <a14:useLocalDpi xmlns:a14="http://schemas.microsoft.com/office/drawing/2010/main" val="0"/>
@@ -5261,7 +6047,7 @@
                     </pic:cNvPicPr>
                   </pic:nvPicPr>
                   <pic:blipFill>
-                    <a:blip r:embed="rId9" cstate="print">
+                    <a:blip r:embed="rId11" cstate="print">
                       <a:extLst>
                         <a:ext uri="{28A0092B-C50C-407E-A947-70E740481C1C}">
                           <a14:useLocalDpi xmlns:a14="http://schemas.microsoft.com/office/drawing/2010/main" val="0"/>
@@ -5312,7 +6098,7 @@
         <w:rPr>
           <w:rFonts w:ascii="Times New Roman" w:hAnsi="Times New Roman" w:cs="Times New Roman"/>
         </w:rPr>
-        <w:t>4</w:t>
+        <w:t>5</w:t>
       </w:r>
       <w:r>
         <w:rPr>
@@ -5428,7 +6214,16 @@
           <w:sz w:val="28"/>
           <w:szCs w:val="28"/>
         </w:rPr>
-        <w:t xml:space="preserve"> – это процесс трансформации двух изображений так, что соответствующие точки лежат на одних и тех же строках изображения. Более строго, трансформация </w:t>
+        <w:t xml:space="preserve"> – это процесс трансформации двух изображений так, что соответствующие точки лежат на одних и тех же строках </w:t>
+      </w:r>
+      <w:r>
+        <w:rPr>
+          <w:rFonts w:ascii="Times New Roman" w:hAnsi="Times New Roman" w:cs="Times New Roman"/>
+          <w:sz w:val="28"/>
+          <w:szCs w:val="28"/>
+        </w:rPr>
+        <w:lastRenderedPageBreak/>
+        <w:t xml:space="preserve">изображения. Более строго, трансформация </w:t>
       </w:r>
       <w:r>
         <w:rPr>
@@ -5496,7 +6291,7 @@
           <w:sz w:val="28"/>
           <w:szCs w:val="28"/>
         </w:rPr>
-        <w:t>5</w:t>
+        <w:t>7</w:t>
       </w:r>
       <w:r>
         <w:rPr>
@@ -5902,7 +6697,7 @@
           <w:sz w:val="28"/>
           <w:szCs w:val="28"/>
         </w:rPr>
-        <w:t>5</w:t>
+        <w:t>7</w:t>
       </w:r>
       <w:r>
         <w:rPr>
@@ -6078,7 +6873,7 @@
           <w:sz w:val="28"/>
           <w:szCs w:val="28"/>
         </w:rPr>
-        <w:t>6</w:t>
+        <w:t>8</w:t>
       </w:r>
       <w:r>
         <w:rPr>
@@ -6134,16 +6929,7 @@
           <w:sz w:val="28"/>
           <w:szCs w:val="28"/>
         </w:rPr>
-        <w:t xml:space="preserve"> «эпиполярное ограничение» важно для сокращения времени вычисления соответствий потому, что оно эффективно </w:t>
-      </w:r>
-      <w:r>
-        <w:rPr>
-          <w:rFonts w:ascii="Times New Roman" w:hAnsi="Times New Roman" w:cs="Times New Roman"/>
-          <w:sz w:val="28"/>
-          <w:szCs w:val="28"/>
-        </w:rPr>
-        <w:lastRenderedPageBreak/>
-        <w:t>снижает</w:t>
+        <w:t xml:space="preserve"> «эпиполярное ограничение» важно для сокращения времени вычисления соответствий потому, что оно эффективно снижает</w:t>
       </w:r>
       <w:r>
         <w:rPr>
@@ -6210,7 +6996,7 @@
                     <pic:cNvPicPr/>
                   </pic:nvPicPr>
                   <pic:blipFill>
-                    <a:blip r:embed="rId10"/>
+                    <a:blip r:embed="rId12"/>
                     <a:stretch>
                       <a:fillRect/>
                     </a:stretch>
@@ -6292,6 +7078,7 @@
           <w:noProof/>
           <w:lang w:eastAsia="ru-RU"/>
         </w:rPr>
+        <w:lastRenderedPageBreak/>
         <mc:AlternateContent>
           <mc:Choice Requires="wps">
             <w:drawing>
@@ -6349,7 +7136,7 @@
           </mc:Choice>
           <mc:Fallback>
             <w:pict>
-              <v:line w14:anchorId="3ACB4528" id="Прямая соединительная линия 8" o:spid="_x0000_s1026" style="position:absolute;flip:y;z-index:251657216;visibility:visible;mso-wrap-style:square;mso-wrap-distance-left:9pt;mso-wrap-distance-top:0;mso-wrap-distance-right:9pt;mso-wrap-distance-bottom:0;mso-position-horizontal:absolute;mso-position-horizontal-relative:text;mso-position-vertical:absolute;mso-position-vertical-relative:text" from="325.15pt,105.35pt" to="433.9pt,167.6pt" o:gfxdata="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" strokecolor="red" strokeweight="1.5pt">
+              <v:line w14:anchorId="4FAF614A" id="Прямая соединительная линия 8" o:spid="_x0000_s1026" style="position:absolute;flip:y;z-index:251657216;visibility:visible;mso-wrap-style:square;mso-wrap-distance-left:9pt;mso-wrap-distance-top:0;mso-wrap-distance-right:9pt;mso-wrap-distance-bottom:0;mso-position-horizontal:absolute;mso-position-horizontal-relative:text;mso-position-vertical:absolute;mso-position-vertical-relative:text" from="325.15pt,105.35pt" to="433.9pt,167.6pt" o:gfxdata="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" strokecolor="red" strokeweight="1.5pt">
                 <v:stroke joinstyle="miter"/>
               </v:line>
             </w:pict>
@@ -6377,7 +7164,7 @@
                     <pic:cNvPicPr/>
                   </pic:nvPicPr>
                   <pic:blipFill>
-                    <a:blip r:embed="rId11"/>
+                    <a:blip r:embed="rId13"/>
                     <a:stretch>
                       <a:fillRect/>
                     </a:stretch>
@@ -6462,7 +7249,7 @@
           <w:sz w:val="28"/>
           <w:szCs w:val="28"/>
         </w:rPr>
-        <w:t>6</w:t>
+        <w:t>8</w:t>
       </w:r>
       <w:r>
         <w:rPr>
@@ -6586,7 +7373,6 @@
           <w:sz w:val="28"/>
           <w:szCs w:val="28"/>
         </w:rPr>
-        <w:lastRenderedPageBreak/>
         <w:t xml:space="preserve">Чтобы определить эпиполярные линии, должны быть определены две матрицы, существенная матрица и фундаментальная матрица. Разница в том, что существенная матрица, </w:t>
       </w:r>
       <w:r>
@@ -7072,7 +7858,16 @@
           <w:szCs w:val="28"/>
           <w:lang w:val="en-US"/>
         </w:rPr>
-        <w:t>(1)</w:t>
+        <w:t>(2</w:t>
+      </w:r>
+      <w:r>
+        <w:rPr>
+          <w:rFonts w:ascii="Times New Roman" w:eastAsiaTheme="minorEastAsia" w:hAnsi="Times New Roman" w:cs="Times New Roman"/>
+          <w:sz w:val="28"/>
+          <w:szCs w:val="28"/>
+          <w:lang w:val="en-US"/>
+        </w:rPr>
+        <w:t>)</w:t>
       </w:r>
     </w:p>
     <w:p>
@@ -7092,6 +7887,7 @@
           <w:sz w:val="28"/>
           <w:szCs w:val="28"/>
         </w:rPr>
+        <w:lastRenderedPageBreak/>
         <w:t>Для</w:t>
       </w:r>
       <w:r>
@@ -7271,7 +8067,16 @@
           <w:lang w:val="en-US"/>
         </w:rPr>
         <w:tab/>
-        <w:t>(2)</w:t>
+        <w:t>(3</w:t>
+      </w:r>
+      <w:r>
+        <w:rPr>
+          <w:rFonts w:ascii="Times New Roman" w:eastAsiaTheme="minorEastAsia" w:hAnsi="Times New Roman" w:cs="Times New Roman"/>
+          <w:sz w:val="28"/>
+          <w:szCs w:val="28"/>
+          <w:lang w:val="en-US"/>
+        </w:rPr>
+        <w:t>)</w:t>
       </w:r>
     </w:p>
     <w:p>
@@ -7728,7 +8533,16 @@
           <w:lang w:val="en-US"/>
         </w:rPr>
         <w:tab/>
-        <w:t>(3)</w:t>
+        <w:t>(4</w:t>
+      </w:r>
+      <w:r>
+        <w:rPr>
+          <w:rFonts w:ascii="Times New Roman" w:eastAsiaTheme="minorEastAsia" w:hAnsi="Times New Roman" w:cs="Times New Roman"/>
+          <w:sz w:val="28"/>
+          <w:szCs w:val="28"/>
+          <w:lang w:val="en-US"/>
+        </w:rPr>
+        <w:t>)</w:t>
       </w:r>
     </w:p>
     <w:p>
@@ -7861,6 +8675,7 @@
         </w:rPr>
         <w:t xml:space="preserve">и </w:t>
       </w:r>
+      <w:proofErr w:type="gramStart"/>
       <w:r>
         <w:rPr>
           <w:rFonts w:ascii="Times New Roman" w:hAnsi="Times New Roman" w:cs="Times New Roman"/>
@@ -7904,7 +8719,16 @@
           <w:sz w:val="28"/>
           <w:szCs w:val="28"/>
         </w:rPr>
-        <w:t xml:space="preserve">в </w:t>
+        <w:t>в</w:t>
+      </w:r>
+      <w:proofErr w:type="gramEnd"/>
+      <w:r>
+        <w:rPr>
+          <w:rFonts w:ascii="Times New Roman" w:hAnsi="Times New Roman" w:cs="Times New Roman"/>
+          <w:sz w:val="28"/>
+          <w:szCs w:val="28"/>
+        </w:rPr>
+        <w:t xml:space="preserve"> </w:t>
       </w:r>
       <w:r>
         <w:rPr>
@@ -7920,7 +8744,15 @@
           <w:sz w:val="28"/>
           <w:szCs w:val="28"/>
         </w:rPr>
-        <w:t>(1)</w:t>
+        <w:t>(2</w:t>
+      </w:r>
+      <w:r>
+        <w:rPr>
+          <w:rFonts w:ascii="Times New Roman" w:hAnsi="Times New Roman" w:cs="Times New Roman"/>
+          <w:sz w:val="28"/>
+          <w:szCs w:val="28"/>
+        </w:rPr>
+        <w:t>)</w:t>
       </w:r>
       <w:r>
         <w:rPr>
@@ -8106,7 +8938,15 @@
           <w:szCs w:val="28"/>
         </w:rPr>
         <w:tab/>
-        <w:t>(4)</w:t>
+        <w:t>(5</w:t>
+      </w:r>
+      <w:r>
+        <w:rPr>
+          <w:rFonts w:ascii="Times New Roman" w:eastAsiaTheme="minorEastAsia" w:hAnsi="Times New Roman" w:cs="Times New Roman"/>
+          <w:sz w:val="28"/>
+          <w:szCs w:val="28"/>
+        </w:rPr>
+        <w:t>)</w:t>
       </w:r>
     </w:p>
     <w:p>
@@ -8137,8 +8977,23 @@
           <w:sz w:val="28"/>
           <w:szCs w:val="28"/>
         </w:rPr>
-        <w:lastRenderedPageBreak/>
-        <w:t>Подставив в уравнение (3) получим:</w:t>
+        <w:t>Подставив в уравнение (</w:t>
+      </w:r>
+      <w:r>
+        <w:rPr>
+          <w:rFonts w:ascii="Times New Roman" w:eastAsiaTheme="minorEastAsia" w:hAnsi="Times New Roman" w:cs="Times New Roman"/>
+          <w:sz w:val="28"/>
+          <w:szCs w:val="28"/>
+        </w:rPr>
+        <w:t>4</w:t>
+      </w:r>
+      <w:r>
+        <w:rPr>
+          <w:rFonts w:ascii="Times New Roman" w:eastAsiaTheme="minorEastAsia" w:hAnsi="Times New Roman" w:cs="Times New Roman"/>
+          <w:sz w:val="28"/>
+          <w:szCs w:val="28"/>
+        </w:rPr>
+        <w:t>) получим:</w:t>
       </w:r>
     </w:p>
     <w:p>
@@ -8650,7 +9505,25 @@
           <w:sz w:val="24"/>
           <w:szCs w:val="24"/>
         </w:rPr>
-        <w:t xml:space="preserve"> (5)</w:t>
+        <w:t xml:space="preserve"> (</w:t>
+      </w:r>
+      <w:r>
+        <w:rPr>
+          <w:rFonts w:ascii="Times New Roman" w:eastAsiaTheme="minorEastAsia" w:hAnsi="Times New Roman" w:cs="Times New Roman"/>
+          <w:i/>
+          <w:sz w:val="24"/>
+          <w:szCs w:val="24"/>
+        </w:rPr>
+        <w:t>6</w:t>
+      </w:r>
+      <w:r>
+        <w:rPr>
+          <w:rFonts w:ascii="Times New Roman" w:eastAsiaTheme="minorEastAsia" w:hAnsi="Times New Roman" w:cs="Times New Roman"/>
+          <w:i/>
+          <w:sz w:val="24"/>
+          <w:szCs w:val="24"/>
+        </w:rPr>
+        <w:t>)</w:t>
       </w:r>
     </w:p>
     <w:p>
@@ -9407,7 +10280,23 @@
           <w:szCs w:val="28"/>
         </w:rPr>
         <w:tab/>
-        <w:t>(5)</w:t>
+        <w:t>(</w:t>
+      </w:r>
+      <w:r>
+        <w:rPr>
+          <w:rFonts w:ascii="Times New Roman" w:eastAsiaTheme="minorEastAsia" w:hAnsi="Times New Roman" w:cs="Times New Roman"/>
+          <w:sz w:val="28"/>
+          <w:szCs w:val="28"/>
+        </w:rPr>
+        <w:t>7</w:t>
+      </w:r>
+      <w:r>
+        <w:rPr>
+          <w:rFonts w:ascii="Times New Roman" w:eastAsiaTheme="minorEastAsia" w:hAnsi="Times New Roman" w:cs="Times New Roman"/>
+          <w:sz w:val="28"/>
+          <w:szCs w:val="28"/>
+        </w:rPr>
+        <w:t>)</w:t>
       </w:r>
     </w:p>
     <w:p>
@@ -9803,6 +10692,7 @@
           <w:sz w:val="28"/>
           <w:szCs w:val="28"/>
         </w:rPr>
+        <w:lastRenderedPageBreak/>
         <w:t xml:space="preserve">Таким образом, используя матрицу </w:t>
       </w:r>
       <w:r>
@@ -9939,7 +10829,15 @@
           <w:szCs w:val="28"/>
         </w:rPr>
         <w:tab/>
-        <w:t>(6)</w:t>
+        <w:t>(8</w:t>
+      </w:r>
+      <w:r>
+        <w:rPr>
+          <w:rFonts w:ascii="Times New Roman" w:eastAsiaTheme="minorEastAsia" w:hAnsi="Times New Roman" w:cs="Times New Roman"/>
+          <w:sz w:val="28"/>
+          <w:szCs w:val="28"/>
+        </w:rPr>
+        <w:t>)</w:t>
       </w:r>
     </w:p>
     <w:p>
@@ -10121,7 +11019,23 @@
           <w:szCs w:val="28"/>
         </w:rPr>
         <w:tab/>
-        <w:t>(7)</w:t>
+        <w:t>(</w:t>
+      </w:r>
+      <w:r>
+        <w:rPr>
+          <w:rFonts w:ascii="Times New Roman" w:eastAsiaTheme="minorEastAsia" w:hAnsi="Times New Roman" w:cs="Times New Roman"/>
+          <w:sz w:val="28"/>
+          <w:szCs w:val="28"/>
+        </w:rPr>
+        <w:t>9</w:t>
+      </w:r>
+      <w:r>
+        <w:rPr>
+          <w:rFonts w:ascii="Times New Roman" w:eastAsiaTheme="minorEastAsia" w:hAnsi="Times New Roman" w:cs="Times New Roman"/>
+          <w:sz w:val="28"/>
+          <w:szCs w:val="28"/>
+        </w:rPr>
+        <w:t>)</w:t>
       </w:r>
     </w:p>
     <w:p>
@@ -10404,7 +11318,15 @@
           <w:szCs w:val="28"/>
         </w:rPr>
         <w:tab/>
-        <w:t>(8)</w:t>
+        <w:t>(10</w:t>
+      </w:r>
+      <w:r>
+        <w:rPr>
+          <w:rFonts w:ascii="Times New Roman" w:eastAsiaTheme="minorEastAsia" w:hAnsi="Times New Roman" w:cs="Times New Roman"/>
+          <w:sz w:val="28"/>
+          <w:szCs w:val="28"/>
+        </w:rPr>
+        <w:t>)</w:t>
       </w:r>
     </w:p>
     <w:p>
@@ -10509,7 +11431,16 @@
           <w:szCs w:val="28"/>
           <w:lang w:val="en-US"/>
         </w:rPr>
-        <w:t xml:space="preserve">  (9)</w:t>
+        <w:t xml:space="preserve">  (11</w:t>
+      </w:r>
+      <w:r>
+        <w:rPr>
+          <w:rFonts w:ascii="Times New Roman" w:eastAsiaTheme="minorEastAsia" w:hAnsi="Times New Roman" w:cs="Times New Roman"/>
+          <w:sz w:val="28"/>
+          <w:szCs w:val="28"/>
+          <w:lang w:val="en-US"/>
+        </w:rPr>
+        <w:t>)</w:t>
       </w:r>
     </w:p>
     <w:p>
@@ -10529,7 +11460,6 @@
           <w:sz w:val="28"/>
           <w:szCs w:val="28"/>
         </w:rPr>
-        <w:lastRenderedPageBreak/>
         <w:t xml:space="preserve">, где </w:t>
       </w:r>
       <w:r>
@@ -10767,7 +11697,15 @@
           <w:sz w:val="28"/>
           <w:szCs w:val="28"/>
         </w:rPr>
-        <w:t>дставим в формулу 8, получим:</w:t>
+        <w:t>дставим в формулу 10</w:t>
+      </w:r>
+      <w:r>
+        <w:rPr>
+          <w:rFonts w:ascii="Times New Roman" w:hAnsi="Times New Roman" w:cs="Times New Roman"/>
+          <w:sz w:val="28"/>
+          <w:szCs w:val="28"/>
+        </w:rPr>
+        <w:t>, получим:</w:t>
       </w:r>
     </w:p>
     <w:p>
@@ -11031,7 +11969,7 @@
           <w:sz w:val="28"/>
           <w:szCs w:val="28"/>
         </w:rPr>
-        <w:t>10</w:t>
+        <w:t>12</w:t>
       </w:r>
       <w:r>
         <w:rPr>
@@ -11071,7 +12009,6 @@
           <w:rFonts w:ascii="Times New Roman" w:eastAsia="Times New Roman" w:hAnsi="Times New Roman" w:cs="Times New Roman"/>
           <w:sz w:val="28"/>
           <w:szCs w:val="28"/>
-          <w:lang w:val="en-US"/>
         </w:rPr>
       </w:pPr>
       <m:oMath>
@@ -11187,9 +12124,24 @@
           <w:rFonts w:ascii="Times New Roman" w:eastAsia="Times New Roman" w:hAnsi="Times New Roman" w:cs="Times New Roman"/>
           <w:sz w:val="28"/>
           <w:szCs w:val="28"/>
-          <w:lang w:val="en-US"/>
-        </w:rPr>
-        <w:t>(11)</w:t>
+        </w:rPr>
+        <w:t>(1</w:t>
+      </w:r>
+      <w:r>
+        <w:rPr>
+          <w:rFonts w:ascii="Times New Roman" w:eastAsia="Times New Roman" w:hAnsi="Times New Roman" w:cs="Times New Roman"/>
+          <w:sz w:val="28"/>
+          <w:szCs w:val="28"/>
+        </w:rPr>
+        <w:t>3</w:t>
+      </w:r>
+      <w:r>
+        <w:rPr>
+          <w:rFonts w:ascii="Times New Roman" w:eastAsia="Times New Roman" w:hAnsi="Times New Roman" w:cs="Times New Roman"/>
+          <w:sz w:val="28"/>
+          <w:szCs w:val="28"/>
+        </w:rPr>
+        <w:t>)</w:t>
       </w:r>
     </w:p>
     <w:p>
@@ -11209,7 +12161,23 @@
           <w:sz w:val="28"/>
           <w:szCs w:val="28"/>
         </w:rPr>
-        <w:t xml:space="preserve">Тогда соотношение 10 для точки </w:t>
+        <w:t>Тогда соотношение 1</w:t>
+      </w:r>
+      <w:r>
+        <w:rPr>
+          <w:rFonts w:ascii="Times New Roman" w:eastAsia="Times New Roman" w:hAnsi="Times New Roman" w:cs="Times New Roman"/>
+          <w:sz w:val="28"/>
+          <w:szCs w:val="28"/>
+        </w:rPr>
+        <w:t>2</w:t>
+      </w:r>
+      <w:r>
+        <w:rPr>
+          <w:rFonts w:ascii="Times New Roman" w:eastAsia="Times New Roman" w:hAnsi="Times New Roman" w:cs="Times New Roman"/>
+          <w:sz w:val="28"/>
+          <w:szCs w:val="28"/>
+        </w:rPr>
+        <w:t xml:space="preserve"> для точки </w:t>
       </w:r>
       <w:r>
         <w:rPr>
@@ -11365,7 +12333,25 @@
           <w:lang w:val="en-US"/>
         </w:rPr>
         <w:tab/>
-        <w:t>(12)</w:t>
+        <w:t>(1</w:t>
+      </w:r>
+      <w:r>
+        <w:rPr>
+          <w:rFonts w:ascii="Times New Roman" w:eastAsia="Times New Roman" w:hAnsi="Times New Roman" w:cs="Times New Roman"/>
+          <w:sz w:val="28"/>
+          <w:szCs w:val="28"/>
+          <w:lang w:val="en-US"/>
+        </w:rPr>
+        <w:t>4</w:t>
+      </w:r>
+      <w:r>
+        <w:rPr>
+          <w:rFonts w:ascii="Times New Roman" w:eastAsia="Times New Roman" w:hAnsi="Times New Roman" w:cs="Times New Roman"/>
+          <w:sz w:val="28"/>
+          <w:szCs w:val="28"/>
+          <w:lang w:val="en-US"/>
+        </w:rPr>
+        <w:t>)</w:t>
       </w:r>
     </w:p>
     <w:p>
@@ -11383,6 +12369,7 @@
           <w:rFonts w:ascii="Times New Roman" w:hAnsi="Times New Roman" w:cs="Times New Roman"/>
           <w:sz w:val="28"/>
         </w:rPr>
+        <w:lastRenderedPageBreak/>
         <w:t xml:space="preserve">Учитывая две камеры, где внутренние параметры известны, изображения не искажены и плоскости изображения исправлены, камеры могут быть откалиброваны так, что вращение и перемещение одной камеры известно относительно другой. Эти соотношения находятся в матрице вращения и векторе перемещения. Матрица вращения содержит параметры, которые вращают левую камеру так, что ее плоскость изображения математически копланарна с правой камерой. Вектор перемещения связывает позиционирование или смещение, левой камеры с </w:t>
       </w:r>
       <w:proofErr w:type="spellStart"/>
@@ -11419,7 +12406,15 @@
           <w:sz w:val="28"/>
           <w:szCs w:val="28"/>
         </w:rPr>
-        <w:t>Используя формулу (1) и формулу (4) для правой и левой камеры, получаем следующие соотношения для вращения и перемещения:</w:t>
+        <w:t>Используя формулу (2) и формулу (5</w:t>
+      </w:r>
+      <w:r>
+        <w:rPr>
+          <w:rFonts w:ascii="Times New Roman" w:eastAsia="Times New Roman" w:hAnsi="Times New Roman" w:cs="Times New Roman"/>
+          <w:sz w:val="28"/>
+          <w:szCs w:val="28"/>
+        </w:rPr>
+        <w:t>) для правой и левой камеры, получаем следующие соотношения для вращения и перемещения:</w:t>
       </w:r>
     </w:p>
     <w:p>
@@ -11431,7 +12426,6 @@
           <w:rFonts w:ascii="Times New Roman" w:eastAsia="Times New Roman" w:hAnsi="Times New Roman" w:cs="Times New Roman"/>
           <w:sz w:val="28"/>
           <w:szCs w:val="28"/>
-          <w:lang w:val="en-US"/>
         </w:rPr>
       </w:pPr>
       <m:oMath>
@@ -11523,7 +12517,6 @@
           <w:rFonts w:ascii="Times New Roman" w:eastAsia="Times New Roman" w:hAnsi="Times New Roman" w:cs="Times New Roman"/>
           <w:sz w:val="28"/>
           <w:szCs w:val="28"/>
-          <w:lang w:val="en-US"/>
         </w:rPr>
         <w:t xml:space="preserve">  </w:t>
       </w:r>
@@ -11532,7 +12525,6 @@
           <w:rFonts w:ascii="Times New Roman" w:eastAsia="Times New Roman" w:hAnsi="Times New Roman" w:cs="Times New Roman"/>
           <w:sz w:val="28"/>
           <w:szCs w:val="28"/>
-          <w:lang w:val="en-US"/>
         </w:rPr>
         <w:tab/>
       </w:r>
@@ -11541,10 +12533,17 @@
           <w:rFonts w:ascii="Times New Roman" w:eastAsia="Times New Roman" w:hAnsi="Times New Roman" w:cs="Times New Roman"/>
           <w:sz w:val="28"/>
           <w:szCs w:val="28"/>
-          <w:lang w:val="en-US"/>
         </w:rPr>
         <w:tab/>
-        <w:t>(13)</w:t>
+        <w:t>(15</w:t>
+      </w:r>
+      <w:r>
+        <w:rPr>
+          <w:rFonts w:ascii="Times New Roman" w:eastAsia="Times New Roman" w:hAnsi="Times New Roman" w:cs="Times New Roman"/>
+          <w:sz w:val="28"/>
+          <w:szCs w:val="28"/>
+        </w:rPr>
+        <w:t>)</w:t>
       </w:r>
     </w:p>
     <w:p>
@@ -11556,7 +12555,6 @@
           <w:rFonts w:ascii="Times New Roman" w:eastAsia="Times New Roman" w:hAnsi="Times New Roman" w:cs="Times New Roman"/>
           <w:sz w:val="28"/>
           <w:szCs w:val="28"/>
-          <w:lang w:val="en-US"/>
         </w:rPr>
       </w:pPr>
       <m:oMath>
@@ -11567,7 +12565,15 @@
             <w:szCs w:val="28"/>
             <w:lang w:val="en-US"/>
           </w:rPr>
-          <m:t>T=</m:t>
+          <m:t>T</m:t>
+        </m:r>
+        <m:r>
+          <w:rPr>
+            <w:rFonts w:ascii="Cambria Math" w:eastAsia="Times New Roman" w:hAnsi="Cambria Math" w:cs="Times New Roman"/>
+            <w:sz w:val="28"/>
+            <w:szCs w:val="28"/>
+          </w:rPr>
+          <m:t>=</m:t>
         </m:r>
         <m:sSub>
           <m:sSubPr>
@@ -11609,9 +12615,17 @@
             <w:rFonts w:ascii="Cambria Math" w:eastAsia="Times New Roman" w:hAnsi="Cambria Math" w:cs="Times New Roman"/>
             <w:sz w:val="28"/>
             <w:szCs w:val="28"/>
+          </w:rPr>
+          <m:t>-</m:t>
+        </m:r>
+        <m:r>
+          <w:rPr>
+            <w:rFonts w:ascii="Cambria Math" w:eastAsia="Times New Roman" w:hAnsi="Cambria Math" w:cs="Times New Roman"/>
+            <w:sz w:val="28"/>
+            <w:szCs w:val="28"/>
             <w:lang w:val="en-US"/>
           </w:rPr>
-          <m:t>-R</m:t>
+          <m:t>R</m:t>
         </m:r>
         <m:sSub>
           <m:sSubPr>
@@ -11654,10 +12668,17 @@
           <w:rFonts w:ascii="Times New Roman" w:eastAsia="Times New Roman" w:hAnsi="Times New Roman" w:cs="Times New Roman"/>
           <w:sz w:val="28"/>
           <w:szCs w:val="28"/>
-          <w:lang w:val="en-US"/>
         </w:rPr>
         <w:tab/>
-        <w:t>(14)</w:t>
+        <w:t>(16</w:t>
+      </w:r>
+      <w:r>
+        <w:rPr>
+          <w:rFonts w:ascii="Times New Roman" w:eastAsia="Times New Roman" w:hAnsi="Times New Roman" w:cs="Times New Roman"/>
+          <w:sz w:val="28"/>
+          <w:szCs w:val="28"/>
+        </w:rPr>
+        <w:t>)</w:t>
       </w:r>
     </w:p>
     <w:p>
@@ -11772,16 +12793,7 @@
           <w:sz w:val="28"/>
           <w:szCs w:val="28"/>
         </w:rPr>
-        <w:t xml:space="preserve">. Чтобы определить расстояние от камеры, должно быть найдено несоответствие, изменение </w:t>
-      </w:r>
-      <w:r>
-        <w:rPr>
-          <w:rFonts w:ascii="Times New Roman" w:hAnsi="Times New Roman" w:cs="Times New Roman"/>
-          <w:sz w:val="28"/>
-          <w:szCs w:val="28"/>
-        </w:rPr>
-        <w:lastRenderedPageBreak/>
-        <w:t xml:space="preserve">расположения точек в левом изображении </w:t>
+        <w:t xml:space="preserve">. Чтобы определить расстояние от камеры, должно быть найдено несоответствие, изменение расположения точек в левом изображении </w:t>
       </w:r>
       <w:r>
         <w:rPr>
@@ -12010,6 +13022,7 @@
           <w:sz w:val="28"/>
           <w:szCs w:val="28"/>
         </w:rPr>
+        <w:lastRenderedPageBreak/>
         <w:t>Во время этого этапа, левые и правые изображения нормализуются, так что они имеют одинаковые уровни освещенности. Окно переменного размера помещается на каждый пиксель, и пиксель заменяется с помощью следующих действий:</w:t>
       </w:r>
     </w:p>
@@ -12020,254 +13033,271 @@
         <w:jc w:val="center"/>
         <w:rPr>
           <w:rFonts w:ascii="Times New Roman" w:hAnsi="Times New Roman" w:cs="Times New Roman"/>
+          <w:sz w:val="28"/>
+          <w:szCs w:val="28"/>
+        </w:rPr>
+      </w:pPr>
+      <m:oMath>
+        <m:r>
+          <m:rPr>
+            <m:sty m:val="p"/>
+          </m:rPr>
+          <w:rPr>
+            <w:rFonts w:ascii="Cambria Math" w:hAnsi="Cambria Math" w:cs="Times New Roman"/>
+            <w:sz w:val="28"/>
+            <w:szCs w:val="28"/>
+          </w:rPr>
+          <m:t>min⁡</m:t>
+        </m:r>
+        <m:r>
+          <w:rPr>
+            <w:rFonts w:ascii="Cambria Math" w:hAnsi="Cambria Math" w:cs="Times New Roman"/>
+            <w:sz w:val="28"/>
+            <w:szCs w:val="28"/>
+          </w:rPr>
+          <m:t>[</m:t>
+        </m:r>
+        <m:func>
+          <m:funcPr>
+            <m:ctrlPr>
+              <w:rPr>
+                <w:rFonts w:ascii="Cambria Math" w:hAnsi="Cambria Math" w:cs="Times New Roman"/>
+                <w:sz w:val="28"/>
+                <w:szCs w:val="28"/>
+                <w:lang w:val="en-US"/>
+              </w:rPr>
+            </m:ctrlPr>
+          </m:funcPr>
+          <m:fName>
+            <m:r>
+              <m:rPr>
+                <m:sty m:val="p"/>
+              </m:rPr>
+              <w:rPr>
+                <w:rFonts w:ascii="Cambria Math" w:hAnsi="Cambria Math" w:cs="Times New Roman"/>
+                <w:sz w:val="28"/>
+                <w:szCs w:val="28"/>
+                <w:lang w:val="en-US"/>
+              </w:rPr>
+              <m:t>max</m:t>
+            </m:r>
+            <m:ctrlPr>
+              <w:rPr>
+                <w:rFonts w:ascii="Cambria Math" w:hAnsi="Cambria Math" w:cs="Times New Roman"/>
+                <w:i/>
+                <w:sz w:val="28"/>
+                <w:szCs w:val="28"/>
+                <w:lang w:val="en-US"/>
+              </w:rPr>
+            </m:ctrlPr>
+          </m:fName>
+          <m:e>
+            <m:d>
+              <m:dPr>
+                <m:ctrlPr>
+                  <w:rPr>
+                    <w:rFonts w:ascii="Cambria Math" w:hAnsi="Cambria Math" w:cs="Times New Roman"/>
+                    <w:i/>
+                    <w:sz w:val="28"/>
+                    <w:szCs w:val="28"/>
+                    <w:lang w:val="en-US"/>
+                  </w:rPr>
+                </m:ctrlPr>
+              </m:dPr>
+              <m:e>
+                <m:sSub>
+                  <m:sSubPr>
+                    <m:ctrlPr>
+                      <w:rPr>
+                        <w:rFonts w:ascii="Cambria Math" w:hAnsi="Cambria Math" w:cs="Times New Roman"/>
+                        <w:i/>
+                        <w:sz w:val="28"/>
+                        <w:szCs w:val="28"/>
+                        <w:lang w:val="en-US"/>
+                      </w:rPr>
+                    </m:ctrlPr>
+                  </m:sSubPr>
+                  <m:e>
+                    <m:r>
+                      <w:rPr>
+                        <w:rFonts w:ascii="Cambria Math" w:hAnsi="Cambria Math" w:cs="Times New Roman"/>
+                        <w:sz w:val="28"/>
+                        <w:szCs w:val="28"/>
+                        <w:lang w:val="en-US"/>
+                      </w:rPr>
+                      <m:t>I</m:t>
+                    </m:r>
+                  </m:e>
+                  <m:sub>
+                    <m:r>
+                      <w:rPr>
+                        <w:rFonts w:ascii="Cambria Math" w:hAnsi="Cambria Math" w:cs="Times New Roman"/>
+                        <w:sz w:val="28"/>
+                        <w:szCs w:val="28"/>
+                        <w:lang w:val="en-US"/>
+                      </w:rPr>
+                      <m:t>c</m:t>
+                    </m:r>
+                  </m:sub>
+                </m:sSub>
+                <m:r>
+                  <w:rPr>
+                    <w:rFonts w:ascii="Cambria Math" w:hAnsi="Cambria Math" w:cs="Times New Roman"/>
+                    <w:sz w:val="28"/>
+                    <w:szCs w:val="28"/>
+                  </w:rPr>
+                  <m:t>-</m:t>
+                </m:r>
+                <m:acc>
+                  <m:accPr>
+                    <m:chr m:val="̅"/>
+                    <m:ctrlPr>
+                      <w:rPr>
+                        <w:rFonts w:ascii="Cambria Math" w:hAnsi="Cambria Math" w:cs="Times New Roman"/>
+                        <w:i/>
+                        <w:sz w:val="28"/>
+                        <w:szCs w:val="28"/>
+                        <w:lang w:val="en-US"/>
+                      </w:rPr>
+                    </m:ctrlPr>
+                  </m:accPr>
+                  <m:e>
+                    <m:r>
+                      <w:rPr>
+                        <w:rFonts w:ascii="Cambria Math" w:hAnsi="Cambria Math" w:cs="Times New Roman"/>
+                        <w:sz w:val="28"/>
+                        <w:szCs w:val="28"/>
+                        <w:lang w:val="en-US"/>
+                      </w:rPr>
+                      <m:t>I</m:t>
+                    </m:r>
+                  </m:e>
+                </m:acc>
+                <m:r>
+                  <w:rPr>
+                    <w:rFonts w:ascii="Cambria Math" w:hAnsi="Cambria Math" w:cs="Times New Roman"/>
+                    <w:sz w:val="28"/>
+                    <w:szCs w:val="28"/>
+                  </w:rPr>
+                  <m:t>,-</m:t>
+                </m:r>
+                <m:sSub>
+                  <m:sSubPr>
+                    <m:ctrlPr>
+                      <w:rPr>
+                        <w:rFonts w:ascii="Cambria Math" w:hAnsi="Cambria Math" w:cs="Times New Roman"/>
+                        <w:i/>
+                        <w:sz w:val="28"/>
+                        <w:szCs w:val="28"/>
+                        <w:lang w:val="en-US"/>
+                      </w:rPr>
+                    </m:ctrlPr>
+                  </m:sSubPr>
+                  <m:e>
+                    <m:r>
+                      <w:rPr>
+                        <w:rFonts w:ascii="Cambria Math" w:hAnsi="Cambria Math" w:cs="Times New Roman"/>
+                        <w:sz w:val="28"/>
+                        <w:szCs w:val="28"/>
+                        <w:lang w:val="en-US"/>
+                      </w:rPr>
+                      <m:t>I</m:t>
+                    </m:r>
+                  </m:e>
+                  <m:sub>
+                    <m:r>
+                      <w:rPr>
+                        <w:rFonts w:ascii="Cambria Math" w:hAnsi="Cambria Math" w:cs="Times New Roman"/>
+                        <w:sz w:val="28"/>
+                        <w:szCs w:val="28"/>
+                        <w:lang w:val="en-US"/>
+                      </w:rPr>
+                      <m:t>cap</m:t>
+                    </m:r>
+                  </m:sub>
+                </m:sSub>
+              </m:e>
+            </m:d>
+          </m:e>
+        </m:func>
+        <m:r>
+          <w:rPr>
+            <w:rFonts w:ascii="Cambria Math" w:hAnsi="Cambria Math" w:cs="Times New Roman"/>
+            <w:sz w:val="28"/>
+            <w:szCs w:val="28"/>
+          </w:rPr>
+          <m:t>,</m:t>
+        </m:r>
+        <m:sSub>
+          <m:sSubPr>
+            <m:ctrlPr>
+              <w:rPr>
+                <w:rFonts w:ascii="Cambria Math" w:hAnsi="Cambria Math" w:cs="Times New Roman"/>
+                <w:i/>
+                <w:sz w:val="28"/>
+                <w:szCs w:val="28"/>
+                <w:lang w:val="en-US"/>
+              </w:rPr>
+            </m:ctrlPr>
+          </m:sSubPr>
+          <m:e>
+            <m:r>
+              <w:rPr>
+                <w:rFonts w:ascii="Cambria Math" w:hAnsi="Cambria Math" w:cs="Times New Roman"/>
+                <w:sz w:val="28"/>
+                <w:szCs w:val="28"/>
+                <w:lang w:val="en-US"/>
+              </w:rPr>
+              <m:t>I</m:t>
+            </m:r>
+          </m:e>
+          <m:sub>
+            <m:r>
+              <w:rPr>
+                <w:rFonts w:ascii="Cambria Math" w:hAnsi="Cambria Math" w:cs="Times New Roman"/>
+                <w:sz w:val="28"/>
+                <w:szCs w:val="28"/>
+                <w:lang w:val="en-US"/>
+              </w:rPr>
+              <m:t>cap</m:t>
+            </m:r>
+          </m:sub>
+        </m:sSub>
+        <m:r>
+          <w:rPr>
+            <w:rFonts w:ascii="Cambria Math" w:hAnsi="Cambria Math" w:cs="Times New Roman"/>
+            <w:sz w:val="28"/>
+            <w:szCs w:val="28"/>
+          </w:rPr>
+          <m:t>]</m:t>
+        </m:r>
+      </m:oMath>
+      <w:r>
+        <w:rPr>
+          <w:rFonts w:ascii="Times New Roman" w:eastAsiaTheme="minorEastAsia" w:hAnsi="Times New Roman" w:cs="Times New Roman"/>
           <w:i/>
           <w:sz w:val="28"/>
           <w:szCs w:val="28"/>
-          <w:lang w:val="en-US"/>
-        </w:rPr>
-      </w:pPr>
-      <m:oMathPara>
-        <m:oMath>
-          <m:r>
-            <m:rPr>
-              <m:sty m:val="p"/>
-            </m:rPr>
-            <w:rPr>
-              <w:rFonts w:ascii="Cambria Math" w:hAnsi="Cambria Math" w:cs="Times New Roman"/>
-              <w:sz w:val="28"/>
-              <w:szCs w:val="28"/>
-            </w:rPr>
-            <m:t>min⁡</m:t>
-          </m:r>
-          <m:r>
-            <w:rPr>
-              <w:rFonts w:ascii="Cambria Math" w:hAnsi="Cambria Math" w:cs="Times New Roman"/>
-              <w:sz w:val="28"/>
-              <w:szCs w:val="28"/>
-              <w:lang w:val="en-US"/>
-            </w:rPr>
-            <m:t>[</m:t>
-          </m:r>
-          <m:func>
-            <m:funcPr>
-              <m:ctrlPr>
-                <w:rPr>
-                  <w:rFonts w:ascii="Cambria Math" w:hAnsi="Cambria Math" w:cs="Times New Roman"/>
-                  <w:sz w:val="28"/>
-                  <w:szCs w:val="28"/>
-                  <w:lang w:val="en-US"/>
-                </w:rPr>
-              </m:ctrlPr>
-            </m:funcPr>
-            <m:fName>
-              <m:r>
-                <m:rPr>
-                  <m:sty m:val="p"/>
-                </m:rPr>
-                <w:rPr>
-                  <w:rFonts w:ascii="Cambria Math" w:hAnsi="Cambria Math" w:cs="Times New Roman"/>
-                  <w:sz w:val="28"/>
-                  <w:szCs w:val="28"/>
-                  <w:lang w:val="en-US"/>
-                </w:rPr>
-                <m:t>max</m:t>
-              </m:r>
-              <m:ctrlPr>
-                <w:rPr>
-                  <w:rFonts w:ascii="Cambria Math" w:hAnsi="Cambria Math" w:cs="Times New Roman"/>
-                  <w:i/>
-                  <w:sz w:val="28"/>
-                  <w:szCs w:val="28"/>
-                  <w:lang w:val="en-US"/>
-                </w:rPr>
-              </m:ctrlPr>
-            </m:fName>
-            <m:e>
-              <m:d>
-                <m:dPr>
-                  <m:ctrlPr>
-                    <w:rPr>
-                      <w:rFonts w:ascii="Cambria Math" w:hAnsi="Cambria Math" w:cs="Times New Roman"/>
-                      <w:i/>
-                      <w:sz w:val="28"/>
-                      <w:szCs w:val="28"/>
-                      <w:lang w:val="en-US"/>
-                    </w:rPr>
-                  </m:ctrlPr>
-                </m:dPr>
-                <m:e>
-                  <m:sSub>
-                    <m:sSubPr>
-                      <m:ctrlPr>
-                        <w:rPr>
-                          <w:rFonts w:ascii="Cambria Math" w:hAnsi="Cambria Math" w:cs="Times New Roman"/>
-                          <w:i/>
-                          <w:sz w:val="28"/>
-                          <w:szCs w:val="28"/>
-                          <w:lang w:val="en-US"/>
-                        </w:rPr>
-                      </m:ctrlPr>
-                    </m:sSubPr>
-                    <m:e>
-                      <m:r>
-                        <w:rPr>
-                          <w:rFonts w:ascii="Cambria Math" w:hAnsi="Cambria Math" w:cs="Times New Roman"/>
-                          <w:sz w:val="28"/>
-                          <w:szCs w:val="28"/>
-                          <w:lang w:val="en-US"/>
-                        </w:rPr>
-                        <m:t>I</m:t>
-                      </m:r>
-                    </m:e>
-                    <m:sub>
-                      <m:r>
-                        <w:rPr>
-                          <w:rFonts w:ascii="Cambria Math" w:hAnsi="Cambria Math" w:cs="Times New Roman"/>
-                          <w:sz w:val="28"/>
-                          <w:szCs w:val="28"/>
-                          <w:lang w:val="en-US"/>
-                        </w:rPr>
-                        <m:t>c</m:t>
-                      </m:r>
-                    </m:sub>
-                  </m:sSub>
-                  <m:r>
-                    <w:rPr>
-                      <w:rFonts w:ascii="Cambria Math" w:hAnsi="Cambria Math" w:cs="Times New Roman"/>
-                      <w:sz w:val="28"/>
-                      <w:szCs w:val="28"/>
-                      <w:lang w:val="en-US"/>
-                    </w:rPr>
-                    <m:t>-</m:t>
-                  </m:r>
-                  <m:acc>
-                    <m:accPr>
-                      <m:chr m:val="̅"/>
-                      <m:ctrlPr>
-                        <w:rPr>
-                          <w:rFonts w:ascii="Cambria Math" w:hAnsi="Cambria Math" w:cs="Times New Roman"/>
-                          <w:i/>
-                          <w:sz w:val="28"/>
-                          <w:szCs w:val="28"/>
-                          <w:lang w:val="en-US"/>
-                        </w:rPr>
-                      </m:ctrlPr>
-                    </m:accPr>
-                    <m:e>
-                      <m:r>
-                        <w:rPr>
-                          <w:rFonts w:ascii="Cambria Math" w:hAnsi="Cambria Math" w:cs="Times New Roman"/>
-                          <w:sz w:val="28"/>
-                          <w:szCs w:val="28"/>
-                          <w:lang w:val="en-US"/>
-                        </w:rPr>
-                        <m:t>I</m:t>
-                      </m:r>
-                    </m:e>
-                  </m:acc>
-                  <m:r>
-                    <w:rPr>
-                      <w:rFonts w:ascii="Cambria Math" w:hAnsi="Cambria Math" w:cs="Times New Roman"/>
-                      <w:sz w:val="28"/>
-                      <w:szCs w:val="28"/>
-                      <w:lang w:val="en-US"/>
-                    </w:rPr>
-                    <m:t>,-</m:t>
-                  </m:r>
-                  <m:sSub>
-                    <m:sSubPr>
-                      <m:ctrlPr>
-                        <w:rPr>
-                          <w:rFonts w:ascii="Cambria Math" w:hAnsi="Cambria Math" w:cs="Times New Roman"/>
-                          <w:i/>
-                          <w:sz w:val="28"/>
-                          <w:szCs w:val="28"/>
-                          <w:lang w:val="en-US"/>
-                        </w:rPr>
-                      </m:ctrlPr>
-                    </m:sSubPr>
-                    <m:e>
-                      <m:r>
-                        <w:rPr>
-                          <w:rFonts w:ascii="Cambria Math" w:hAnsi="Cambria Math" w:cs="Times New Roman"/>
-                          <w:sz w:val="28"/>
-                          <w:szCs w:val="28"/>
-                          <w:lang w:val="en-US"/>
-                        </w:rPr>
-                        <m:t>I</m:t>
-                      </m:r>
-                    </m:e>
-                    <m:sub>
-                      <m:r>
-                        <w:rPr>
-                          <w:rFonts w:ascii="Cambria Math" w:hAnsi="Cambria Math" w:cs="Times New Roman"/>
-                          <w:sz w:val="28"/>
-                          <w:szCs w:val="28"/>
-                          <w:lang w:val="en-US"/>
-                        </w:rPr>
-                        <m:t>cap</m:t>
-                      </m:r>
-                    </m:sub>
-                  </m:sSub>
-                </m:e>
-              </m:d>
-            </m:e>
-          </m:func>
-          <m:r>
-            <w:rPr>
-              <w:rFonts w:ascii="Cambria Math" w:hAnsi="Cambria Math" w:cs="Times New Roman"/>
-              <w:sz w:val="28"/>
-              <w:szCs w:val="28"/>
-              <w:lang w:val="en-US"/>
-            </w:rPr>
-            <m:t>,</m:t>
-          </m:r>
-          <m:sSub>
-            <m:sSubPr>
-              <m:ctrlPr>
-                <w:rPr>
-                  <w:rFonts w:ascii="Cambria Math" w:hAnsi="Cambria Math" w:cs="Times New Roman"/>
-                  <w:i/>
-                  <w:sz w:val="28"/>
-                  <w:szCs w:val="28"/>
-                  <w:lang w:val="en-US"/>
-                </w:rPr>
-              </m:ctrlPr>
-            </m:sSubPr>
-            <m:e>
-              <m:r>
-                <w:rPr>
-                  <w:rFonts w:ascii="Cambria Math" w:hAnsi="Cambria Math" w:cs="Times New Roman"/>
-                  <w:sz w:val="28"/>
-                  <w:szCs w:val="28"/>
-                  <w:lang w:val="en-US"/>
-                </w:rPr>
-                <m:t>I</m:t>
-              </m:r>
-            </m:e>
-            <m:sub>
-              <m:r>
-                <w:rPr>
-                  <w:rFonts w:ascii="Cambria Math" w:hAnsi="Cambria Math" w:cs="Times New Roman"/>
-                  <w:sz w:val="28"/>
-                  <w:szCs w:val="28"/>
-                  <w:lang w:val="en-US"/>
-                </w:rPr>
-                <m:t>cap</m:t>
-              </m:r>
-            </m:sub>
-          </m:sSub>
-          <m:r>
-            <w:rPr>
-              <w:rFonts w:ascii="Cambria Math" w:hAnsi="Cambria Math" w:cs="Times New Roman"/>
-              <w:sz w:val="28"/>
-              <w:szCs w:val="28"/>
-              <w:lang w:val="en-US"/>
-            </w:rPr>
-            <m:t>]</m:t>
-          </m:r>
-        </m:oMath>
-      </m:oMathPara>
+        </w:rPr>
+        <w:t xml:space="preserve">  </w:t>
+      </w:r>
+      <w:r>
+        <w:rPr>
+          <w:rFonts w:ascii="Times New Roman" w:eastAsiaTheme="minorEastAsia" w:hAnsi="Times New Roman" w:cs="Times New Roman"/>
+          <w:i/>
+          <w:sz w:val="28"/>
+          <w:szCs w:val="28"/>
+        </w:rPr>
+        <w:tab/>
+      </w:r>
+      <w:r>
+        <w:rPr>
+          <w:rFonts w:ascii="Times New Roman" w:eastAsiaTheme="minorEastAsia" w:hAnsi="Times New Roman" w:cs="Times New Roman"/>
+          <w:sz w:val="28"/>
+          <w:szCs w:val="28"/>
+        </w:rPr>
+        <w:t>(17)</w:t>
+      </w:r>
     </w:p>
     <w:p>
       <w:pPr>
@@ -12632,178 +13662,452 @@
         <w:jc w:val="center"/>
         <w:rPr>
           <w:rFonts w:ascii="Times New Roman" w:eastAsiaTheme="minorEastAsia" w:hAnsi="Times New Roman" w:cs="Times New Roman"/>
+          <w:sz w:val="28"/>
+          <w:szCs w:val="28"/>
+        </w:rPr>
+      </w:pPr>
+      <m:oMath>
+        <m:r>
+          <w:rPr>
+            <w:rFonts w:ascii="Cambria Math" w:eastAsiaTheme="minorEastAsia" w:hAnsi="Cambria Math" w:cs="Times New Roman"/>
+            <w:sz w:val="28"/>
+            <w:szCs w:val="28"/>
+            <w:lang w:val="en-US"/>
+          </w:rPr>
+          <m:t>SAD</m:t>
+        </m:r>
+        <m:d>
+          <m:dPr>
+            <m:ctrlPr>
+              <w:rPr>
+                <w:rFonts w:ascii="Cambria Math" w:eastAsiaTheme="minorEastAsia" w:hAnsi="Cambria Math" w:cs="Times New Roman"/>
+                <w:i/>
+                <w:sz w:val="28"/>
+                <w:szCs w:val="28"/>
+                <w:lang w:val="en-US"/>
+              </w:rPr>
+            </m:ctrlPr>
+          </m:dPr>
+          <m:e>
+            <m:r>
+              <w:rPr>
+                <w:rFonts w:ascii="Cambria Math" w:eastAsiaTheme="minorEastAsia" w:hAnsi="Cambria Math" w:cs="Times New Roman"/>
+                <w:sz w:val="28"/>
+                <w:szCs w:val="28"/>
+                <w:lang w:val="en-US"/>
+              </w:rPr>
+              <m:t>r</m:t>
+            </m:r>
+            <m:r>
+              <w:rPr>
+                <w:rFonts w:ascii="Cambria Math" w:eastAsiaTheme="minorEastAsia" w:hAnsi="Cambria Math" w:cs="Times New Roman"/>
+                <w:sz w:val="28"/>
+                <w:szCs w:val="28"/>
+              </w:rPr>
+              <m:t>,</m:t>
+            </m:r>
+            <m:r>
+              <w:rPr>
+                <w:rFonts w:ascii="Cambria Math" w:eastAsiaTheme="minorEastAsia" w:hAnsi="Cambria Math" w:cs="Times New Roman"/>
+                <w:sz w:val="28"/>
+                <w:szCs w:val="28"/>
+                <w:lang w:val="en-US"/>
+              </w:rPr>
+              <m:t>c</m:t>
+            </m:r>
+          </m:e>
+        </m:d>
+        <m:r>
+          <w:rPr>
+            <w:rFonts w:ascii="Cambria Math" w:eastAsiaTheme="minorEastAsia" w:hAnsi="Cambria Math" w:cs="Times New Roman"/>
+            <w:sz w:val="28"/>
+            <w:szCs w:val="28"/>
+          </w:rPr>
+          <m:t>=</m:t>
+        </m:r>
+        <m:nary>
+          <m:naryPr>
+            <m:chr m:val="∑"/>
+            <m:limLoc m:val="undOvr"/>
+            <m:ctrlPr>
+              <w:rPr>
+                <w:rFonts w:ascii="Cambria Math" w:eastAsiaTheme="minorEastAsia" w:hAnsi="Cambria Math" w:cs="Times New Roman"/>
+                <w:i/>
+                <w:sz w:val="28"/>
+                <w:szCs w:val="28"/>
+                <w:lang w:val="en-US"/>
+              </w:rPr>
+            </m:ctrlPr>
+          </m:naryPr>
+          <m:sub>
+            <m:r>
+              <w:rPr>
+                <w:rFonts w:ascii="Cambria Math" w:eastAsiaTheme="minorEastAsia" w:hAnsi="Cambria Math" w:cs="Times New Roman"/>
+                <w:sz w:val="28"/>
+                <w:szCs w:val="28"/>
+                <w:lang w:val="en-US"/>
+              </w:rPr>
+              <m:t>y</m:t>
+            </m:r>
+            <m:r>
+              <w:rPr>
+                <w:rFonts w:ascii="Cambria Math" w:eastAsiaTheme="minorEastAsia" w:hAnsi="Cambria Math" w:cs="Times New Roman"/>
+                <w:sz w:val="28"/>
+                <w:szCs w:val="28"/>
+              </w:rPr>
+              <m:t>=-</m:t>
+            </m:r>
+            <m:r>
+              <w:rPr>
+                <w:rFonts w:ascii="Cambria Math" w:eastAsiaTheme="minorEastAsia" w:hAnsi="Cambria Math" w:cs="Times New Roman"/>
+                <w:sz w:val="28"/>
+                <w:szCs w:val="28"/>
+                <w:lang w:val="en-US"/>
+              </w:rPr>
+              <m:t>w</m:t>
+            </m:r>
+          </m:sub>
+          <m:sup>
+            <m:r>
+              <w:rPr>
+                <w:rFonts w:ascii="Cambria Math" w:eastAsiaTheme="minorEastAsia" w:hAnsi="Cambria Math" w:cs="Times New Roman"/>
+                <w:sz w:val="28"/>
+                <w:szCs w:val="28"/>
+                <w:lang w:val="en-US"/>
+              </w:rPr>
+              <m:t>y</m:t>
+            </m:r>
+            <m:r>
+              <w:rPr>
+                <w:rFonts w:ascii="Cambria Math" w:eastAsiaTheme="minorEastAsia" w:hAnsi="Cambria Math" w:cs="Times New Roman"/>
+                <w:sz w:val="28"/>
+                <w:szCs w:val="28"/>
+              </w:rPr>
+              <m:t>=</m:t>
+            </m:r>
+            <m:r>
+              <w:rPr>
+                <w:rFonts w:ascii="Cambria Math" w:eastAsiaTheme="minorEastAsia" w:hAnsi="Cambria Math" w:cs="Times New Roman"/>
+                <w:sz w:val="28"/>
+                <w:szCs w:val="28"/>
+                <w:lang w:val="en-US"/>
+              </w:rPr>
+              <m:t>w</m:t>
+            </m:r>
+          </m:sup>
+          <m:e>
+            <m:nary>
+              <m:naryPr>
+                <m:chr m:val="∑"/>
+                <m:limLoc m:val="undOvr"/>
+                <m:ctrlPr>
+                  <w:rPr>
+                    <w:rFonts w:ascii="Cambria Math" w:eastAsiaTheme="minorEastAsia" w:hAnsi="Cambria Math" w:cs="Times New Roman"/>
+                    <w:i/>
+                    <w:sz w:val="28"/>
+                    <w:szCs w:val="28"/>
+                    <w:lang w:val="en-US"/>
+                  </w:rPr>
+                </m:ctrlPr>
+              </m:naryPr>
+              <m:sub>
+                <m:r>
+                  <w:rPr>
+                    <w:rFonts w:ascii="Cambria Math" w:eastAsiaTheme="minorEastAsia" w:hAnsi="Cambria Math" w:cs="Times New Roman"/>
+                    <w:sz w:val="28"/>
+                    <w:szCs w:val="28"/>
+                    <w:lang w:val="en-US"/>
+                  </w:rPr>
+                  <m:t>y</m:t>
+                </m:r>
+                <m:r>
+                  <w:rPr>
+                    <w:rFonts w:ascii="Cambria Math" w:eastAsiaTheme="minorEastAsia" w:hAnsi="Cambria Math" w:cs="Times New Roman"/>
+                    <w:sz w:val="28"/>
+                    <w:szCs w:val="28"/>
+                  </w:rPr>
+                  <m:t>=-</m:t>
+                </m:r>
+                <m:r>
+                  <w:rPr>
+                    <w:rFonts w:ascii="Cambria Math" w:eastAsiaTheme="minorEastAsia" w:hAnsi="Cambria Math" w:cs="Times New Roman"/>
+                    <w:sz w:val="28"/>
+                    <w:szCs w:val="28"/>
+                    <w:lang w:val="en-US"/>
+                  </w:rPr>
+                  <m:t>w</m:t>
+                </m:r>
+              </m:sub>
+              <m:sup>
+                <m:r>
+                  <w:rPr>
+                    <w:rFonts w:ascii="Cambria Math" w:eastAsiaTheme="minorEastAsia" w:hAnsi="Cambria Math" w:cs="Times New Roman"/>
+                    <w:sz w:val="28"/>
+                    <w:szCs w:val="28"/>
+                    <w:lang w:val="en-US"/>
+                  </w:rPr>
+                  <m:t>y</m:t>
+                </m:r>
+                <m:r>
+                  <w:rPr>
+                    <w:rFonts w:ascii="Cambria Math" w:eastAsiaTheme="minorEastAsia" w:hAnsi="Cambria Math" w:cs="Times New Roman"/>
+                    <w:sz w:val="28"/>
+                    <w:szCs w:val="28"/>
+                  </w:rPr>
+                  <m:t>=</m:t>
+                </m:r>
+                <m:r>
+                  <w:rPr>
+                    <w:rFonts w:ascii="Cambria Math" w:eastAsiaTheme="minorEastAsia" w:hAnsi="Cambria Math" w:cs="Times New Roman"/>
+                    <w:sz w:val="28"/>
+                    <w:szCs w:val="28"/>
+                    <w:lang w:val="en-US"/>
+                  </w:rPr>
+                  <m:t>w</m:t>
+                </m:r>
+              </m:sup>
+              <m:e>
+                <m:r>
+                  <w:rPr>
+                    <w:rFonts w:ascii="Cambria Math" w:eastAsiaTheme="minorEastAsia" w:hAnsi="Cambria Math" w:cs="Times New Roman"/>
+                    <w:sz w:val="28"/>
+                    <w:szCs w:val="28"/>
+                  </w:rPr>
+                  <m:t>|</m:t>
+                </m:r>
+                <m:r>
+                  <w:rPr>
+                    <w:rFonts w:ascii="Cambria Math" w:eastAsiaTheme="minorEastAsia" w:hAnsi="Cambria Math" w:cs="Times New Roman"/>
+                    <w:sz w:val="28"/>
+                    <w:szCs w:val="28"/>
+                    <w:lang w:val="en-US"/>
+                  </w:rPr>
+                  <m:t>Rig</m:t>
+                </m:r>
+                <m:r>
+                  <w:rPr>
+                    <w:rFonts w:ascii="Cambria Math" w:eastAsiaTheme="minorEastAsia" w:hAnsi="Cambria Math" w:cs="Times New Roman"/>
+                    <w:sz w:val="28"/>
+                    <w:szCs w:val="28"/>
+                  </w:rPr>
+                  <m:t>h</m:t>
+                </m:r>
+                <m:r>
+                  <w:rPr>
+                    <w:rFonts w:ascii="Cambria Math" w:eastAsiaTheme="minorEastAsia" w:hAnsi="Cambria Math" w:cs="Times New Roman"/>
+                    <w:sz w:val="28"/>
+                    <w:szCs w:val="28"/>
+                    <w:lang w:val="en-US"/>
+                  </w:rPr>
+                  <m:t>t</m:t>
+                </m:r>
+                <m:d>
+                  <m:dPr>
+                    <m:ctrlPr>
+                      <w:rPr>
+                        <w:rFonts w:ascii="Cambria Math" w:eastAsiaTheme="minorEastAsia" w:hAnsi="Cambria Math" w:cs="Times New Roman"/>
+                        <w:i/>
+                        <w:sz w:val="28"/>
+                        <w:szCs w:val="28"/>
+                        <w:lang w:val="en-US"/>
+                      </w:rPr>
+                    </m:ctrlPr>
+                  </m:dPr>
+                  <m:e>
+                    <m:r>
+                      <w:rPr>
+                        <w:rFonts w:ascii="Cambria Math" w:eastAsiaTheme="minorEastAsia" w:hAnsi="Cambria Math" w:cs="Times New Roman"/>
+                        <w:sz w:val="28"/>
+                        <w:szCs w:val="28"/>
+                        <w:lang w:val="en-US"/>
+                      </w:rPr>
+                      <m:t>y</m:t>
+                    </m:r>
+                    <m:r>
+                      <w:rPr>
+                        <w:rFonts w:ascii="Cambria Math" w:eastAsiaTheme="minorEastAsia" w:hAnsi="Cambria Math" w:cs="Times New Roman"/>
+                        <w:sz w:val="28"/>
+                        <w:szCs w:val="28"/>
+                      </w:rPr>
+                      <m:t>+</m:t>
+                    </m:r>
+                    <m:r>
+                      <w:rPr>
+                        <w:rFonts w:ascii="Cambria Math" w:eastAsiaTheme="minorEastAsia" w:hAnsi="Cambria Math" w:cs="Times New Roman"/>
+                        <w:sz w:val="28"/>
+                        <w:szCs w:val="28"/>
+                        <w:lang w:val="en-US"/>
+                      </w:rPr>
+                      <m:t>r</m:t>
+                    </m:r>
+                    <m:r>
+                      <w:rPr>
+                        <w:rFonts w:ascii="Cambria Math" w:eastAsiaTheme="minorEastAsia" w:hAnsi="Cambria Math" w:cs="Times New Roman"/>
+                        <w:sz w:val="28"/>
+                        <w:szCs w:val="28"/>
+                      </w:rPr>
+                      <m:t>,</m:t>
+                    </m:r>
+                    <m:r>
+                      <w:rPr>
+                        <w:rFonts w:ascii="Cambria Math" w:eastAsiaTheme="minorEastAsia" w:hAnsi="Cambria Math" w:cs="Times New Roman"/>
+                        <w:sz w:val="28"/>
+                        <w:szCs w:val="28"/>
+                        <w:lang w:val="en-US"/>
+                      </w:rPr>
+                      <m:t>x</m:t>
+                    </m:r>
+                    <m:r>
+                      <w:rPr>
+                        <w:rFonts w:ascii="Cambria Math" w:eastAsiaTheme="minorEastAsia" w:hAnsi="Cambria Math" w:cs="Times New Roman"/>
+                        <w:sz w:val="28"/>
+                        <w:szCs w:val="28"/>
+                      </w:rPr>
+                      <m:t>+</m:t>
+                    </m:r>
+                    <m:r>
+                      <w:rPr>
+                        <w:rFonts w:ascii="Cambria Math" w:eastAsiaTheme="minorEastAsia" w:hAnsi="Cambria Math" w:cs="Times New Roman"/>
+                        <w:sz w:val="28"/>
+                        <w:szCs w:val="28"/>
+                        <w:lang w:val="en-US"/>
+                      </w:rPr>
+                      <m:t>c</m:t>
+                    </m:r>
+                    <m:r>
+                      <w:rPr>
+                        <w:rFonts w:ascii="Cambria Math" w:eastAsiaTheme="minorEastAsia" w:hAnsi="Cambria Math" w:cs="Times New Roman"/>
+                        <w:sz w:val="28"/>
+                        <w:szCs w:val="28"/>
+                      </w:rPr>
+                      <m:t>+</m:t>
+                    </m:r>
+                    <m:r>
+                      <w:rPr>
+                        <w:rFonts w:ascii="Cambria Math" w:eastAsiaTheme="minorEastAsia" w:hAnsi="Cambria Math" w:cs="Times New Roman"/>
+                        <w:sz w:val="28"/>
+                        <w:szCs w:val="28"/>
+                        <w:lang w:val="en-US"/>
+                      </w:rPr>
+                      <m:t>d</m:t>
+                    </m:r>
+                  </m:e>
+                </m:d>
+                <m:r>
+                  <w:rPr>
+                    <w:rFonts w:ascii="Cambria Math" w:eastAsiaTheme="minorEastAsia" w:hAnsi="Cambria Math" w:cs="Times New Roman"/>
+                    <w:sz w:val="28"/>
+                    <w:szCs w:val="28"/>
+                  </w:rPr>
+                  <m:t>-</m:t>
+                </m:r>
+                <m:r>
+                  <w:rPr>
+                    <w:rFonts w:ascii="Cambria Math" w:eastAsiaTheme="minorEastAsia" w:hAnsi="Cambria Math" w:cs="Times New Roman"/>
+                    <w:sz w:val="28"/>
+                    <w:szCs w:val="28"/>
+                    <w:lang w:val="en-US"/>
+                  </w:rPr>
+                  <m:t>Left</m:t>
+                </m:r>
+                <m:r>
+                  <w:rPr>
+                    <w:rFonts w:ascii="Cambria Math" w:eastAsiaTheme="minorEastAsia" w:hAnsi="Cambria Math" w:cs="Times New Roman"/>
+                    <w:sz w:val="28"/>
+                    <w:szCs w:val="28"/>
+                  </w:rPr>
+                  <m:t>(</m:t>
+                </m:r>
+                <m:r>
+                  <w:rPr>
+                    <w:rFonts w:ascii="Cambria Math" w:eastAsiaTheme="minorEastAsia" w:hAnsi="Cambria Math" w:cs="Times New Roman"/>
+                    <w:sz w:val="28"/>
+                    <w:szCs w:val="28"/>
+                    <w:lang w:val="en-US"/>
+                  </w:rPr>
+                  <m:t>y</m:t>
+                </m:r>
+                <m:r>
+                  <w:rPr>
+                    <w:rFonts w:ascii="Cambria Math" w:eastAsiaTheme="minorEastAsia" w:hAnsi="Cambria Math" w:cs="Times New Roman"/>
+                    <w:sz w:val="28"/>
+                    <w:szCs w:val="28"/>
+                  </w:rPr>
+                  <m:t>+</m:t>
+                </m:r>
+                <m:r>
+                  <w:rPr>
+                    <w:rFonts w:ascii="Cambria Math" w:eastAsiaTheme="minorEastAsia" w:hAnsi="Cambria Math" w:cs="Times New Roman"/>
+                    <w:sz w:val="28"/>
+                    <w:szCs w:val="28"/>
+                    <w:lang w:val="en-US"/>
+                  </w:rPr>
+                  <m:t>r</m:t>
+                </m:r>
+                <m:r>
+                  <w:rPr>
+                    <w:rFonts w:ascii="Cambria Math" w:eastAsiaTheme="minorEastAsia" w:hAnsi="Cambria Math" w:cs="Times New Roman"/>
+                    <w:sz w:val="28"/>
+                    <w:szCs w:val="28"/>
+                  </w:rPr>
+                  <m:t>,</m:t>
+                </m:r>
+                <m:r>
+                  <w:rPr>
+                    <w:rFonts w:ascii="Cambria Math" w:eastAsiaTheme="minorEastAsia" w:hAnsi="Cambria Math" w:cs="Times New Roman"/>
+                    <w:sz w:val="28"/>
+                    <w:szCs w:val="28"/>
+                    <w:lang w:val="en-US"/>
+                  </w:rPr>
+                  <m:t>x</m:t>
+                </m:r>
+                <m:r>
+                  <w:rPr>
+                    <w:rFonts w:ascii="Cambria Math" w:eastAsiaTheme="minorEastAsia" w:hAnsi="Cambria Math" w:cs="Times New Roman"/>
+                    <w:sz w:val="28"/>
+                    <w:szCs w:val="28"/>
+                  </w:rPr>
+                  <m:t>+</m:t>
+                </m:r>
+                <m:r>
+                  <w:rPr>
+                    <w:rFonts w:ascii="Cambria Math" w:eastAsiaTheme="minorEastAsia" w:hAnsi="Cambria Math" w:cs="Times New Roman"/>
+                    <w:sz w:val="28"/>
+                    <w:szCs w:val="28"/>
+                    <w:lang w:val="en-US"/>
+                  </w:rPr>
+                  <m:t>c</m:t>
+                </m:r>
+                <m:r>
+                  <w:rPr>
+                    <w:rFonts w:ascii="Cambria Math" w:eastAsiaTheme="minorEastAsia" w:hAnsi="Cambria Math" w:cs="Times New Roman"/>
+                    <w:sz w:val="28"/>
+                    <w:szCs w:val="28"/>
+                  </w:rPr>
+                  <m:t>)|</m:t>
+                </m:r>
+              </m:e>
+            </m:nary>
+          </m:e>
+        </m:nary>
+      </m:oMath>
+      <w:r>
+        <w:rPr>
+          <w:rFonts w:ascii="Times New Roman" w:eastAsiaTheme="minorEastAsia" w:hAnsi="Times New Roman" w:cs="Times New Roman"/>
           <w:i/>
           <w:sz w:val="28"/>
           <w:szCs w:val="28"/>
-          <w:lang w:val="en-US"/>
-        </w:rPr>
-      </w:pPr>
-      <m:oMathPara>
-        <m:oMath>
-          <m:r>
-            <w:rPr>
-              <w:rFonts w:ascii="Cambria Math" w:eastAsiaTheme="minorEastAsia" w:hAnsi="Cambria Math" w:cs="Times New Roman"/>
-              <w:sz w:val="28"/>
-              <w:szCs w:val="28"/>
-              <w:lang w:val="en-US"/>
-            </w:rPr>
-            <m:t>SAD</m:t>
-          </m:r>
-          <m:d>
-            <m:dPr>
-              <m:ctrlPr>
-                <w:rPr>
-                  <w:rFonts w:ascii="Cambria Math" w:eastAsiaTheme="minorEastAsia" w:hAnsi="Cambria Math" w:cs="Times New Roman"/>
-                  <w:i/>
-                  <w:sz w:val="28"/>
-                  <w:szCs w:val="28"/>
-                  <w:lang w:val="en-US"/>
-                </w:rPr>
-              </m:ctrlPr>
-            </m:dPr>
-            <m:e>
-              <m:r>
-                <w:rPr>
-                  <w:rFonts w:ascii="Cambria Math" w:eastAsiaTheme="minorEastAsia" w:hAnsi="Cambria Math" w:cs="Times New Roman"/>
-                  <w:sz w:val="28"/>
-                  <w:szCs w:val="28"/>
-                  <w:lang w:val="en-US"/>
-                </w:rPr>
-                <m:t>r,c</m:t>
-              </m:r>
-            </m:e>
-          </m:d>
-          <m:r>
-            <w:rPr>
-              <w:rFonts w:ascii="Cambria Math" w:eastAsiaTheme="minorEastAsia" w:hAnsi="Cambria Math" w:cs="Times New Roman"/>
-              <w:sz w:val="28"/>
-              <w:szCs w:val="28"/>
-              <w:lang w:val="en-US"/>
-            </w:rPr>
-            <m:t>=</m:t>
-          </m:r>
-          <m:nary>
-            <m:naryPr>
-              <m:chr m:val="∑"/>
-              <m:limLoc m:val="undOvr"/>
-              <m:ctrlPr>
-                <w:rPr>
-                  <w:rFonts w:ascii="Cambria Math" w:eastAsiaTheme="minorEastAsia" w:hAnsi="Cambria Math" w:cs="Times New Roman"/>
-                  <w:i/>
-                  <w:sz w:val="28"/>
-                  <w:szCs w:val="28"/>
-                  <w:lang w:val="en-US"/>
-                </w:rPr>
-              </m:ctrlPr>
-            </m:naryPr>
-            <m:sub>
-              <m:r>
-                <w:rPr>
-                  <w:rFonts w:ascii="Cambria Math" w:eastAsiaTheme="minorEastAsia" w:hAnsi="Cambria Math" w:cs="Times New Roman"/>
-                  <w:sz w:val="28"/>
-                  <w:szCs w:val="28"/>
-                  <w:lang w:val="en-US"/>
-                </w:rPr>
-                <m:t>y=-w</m:t>
-              </m:r>
-            </m:sub>
-            <m:sup>
-              <m:r>
-                <w:rPr>
-                  <w:rFonts w:ascii="Cambria Math" w:eastAsiaTheme="minorEastAsia" w:hAnsi="Cambria Math" w:cs="Times New Roman"/>
-                  <w:sz w:val="28"/>
-                  <w:szCs w:val="28"/>
-                  <w:lang w:val="en-US"/>
-                </w:rPr>
-                <m:t>y=w</m:t>
-              </m:r>
-            </m:sup>
-            <m:e>
-              <m:nary>
-                <m:naryPr>
-                  <m:chr m:val="∑"/>
-                  <m:limLoc m:val="undOvr"/>
-                  <m:ctrlPr>
-                    <w:rPr>
-                      <w:rFonts w:ascii="Cambria Math" w:eastAsiaTheme="minorEastAsia" w:hAnsi="Cambria Math" w:cs="Times New Roman"/>
-                      <w:i/>
-                      <w:sz w:val="28"/>
-                      <w:szCs w:val="28"/>
-                      <w:lang w:val="en-US"/>
-                    </w:rPr>
-                  </m:ctrlPr>
-                </m:naryPr>
-                <m:sub>
-                  <m:r>
-                    <w:rPr>
-                      <w:rFonts w:ascii="Cambria Math" w:eastAsiaTheme="minorEastAsia" w:hAnsi="Cambria Math" w:cs="Times New Roman"/>
-                      <w:sz w:val="28"/>
-                      <w:szCs w:val="28"/>
-                      <w:lang w:val="en-US"/>
-                    </w:rPr>
-                    <m:t>y=-w</m:t>
-                  </m:r>
-                </m:sub>
-                <m:sup>
-                  <m:r>
-                    <w:rPr>
-                      <w:rFonts w:ascii="Cambria Math" w:eastAsiaTheme="minorEastAsia" w:hAnsi="Cambria Math" w:cs="Times New Roman"/>
-                      <w:sz w:val="28"/>
-                      <w:szCs w:val="28"/>
-                      <w:lang w:val="en-US"/>
-                    </w:rPr>
-                    <m:t>y=w</m:t>
-                  </m:r>
-                </m:sup>
-                <m:e>
-                  <m:r>
-                    <w:rPr>
-                      <w:rFonts w:ascii="Cambria Math" w:eastAsiaTheme="minorEastAsia" w:hAnsi="Cambria Math" w:cs="Times New Roman"/>
-                      <w:sz w:val="28"/>
-                      <w:szCs w:val="28"/>
-                      <w:lang w:val="en-US"/>
-                    </w:rPr>
-                    <m:t>|Right</m:t>
-                  </m:r>
-                  <m:d>
-                    <m:dPr>
-                      <m:ctrlPr>
-                        <w:rPr>
-                          <w:rFonts w:ascii="Cambria Math" w:eastAsiaTheme="minorEastAsia" w:hAnsi="Cambria Math" w:cs="Times New Roman"/>
-                          <w:i/>
-                          <w:sz w:val="28"/>
-                          <w:szCs w:val="28"/>
-                          <w:lang w:val="en-US"/>
-                        </w:rPr>
-                      </m:ctrlPr>
-                    </m:dPr>
-                    <m:e>
-                      <m:r>
-                        <w:rPr>
-                          <w:rFonts w:ascii="Cambria Math" w:eastAsiaTheme="minorEastAsia" w:hAnsi="Cambria Math" w:cs="Times New Roman"/>
-                          <w:sz w:val="28"/>
-                          <w:szCs w:val="28"/>
-                          <w:lang w:val="en-US"/>
-                        </w:rPr>
-                        <m:t>y+r,x+c+d</m:t>
-                      </m:r>
-                    </m:e>
-                  </m:d>
-                  <m:r>
-                    <w:rPr>
-                      <w:rFonts w:ascii="Cambria Math" w:eastAsiaTheme="minorEastAsia" w:hAnsi="Cambria Math" w:cs="Times New Roman"/>
-                      <w:sz w:val="28"/>
-                      <w:szCs w:val="28"/>
-                      <w:lang w:val="en-US"/>
-                    </w:rPr>
-                    <m:t>-Left(y+r,x+c)|</m:t>
-                  </m:r>
-                </m:e>
-              </m:nary>
-            </m:e>
-          </m:nary>
-        </m:oMath>
-      </m:oMathPara>
+        </w:rPr>
+        <w:tab/>
+      </w:r>
+      <w:r>
+        <w:rPr>
+          <w:rFonts w:ascii="Times New Roman" w:eastAsiaTheme="minorEastAsia" w:hAnsi="Times New Roman" w:cs="Times New Roman"/>
+          <w:sz w:val="28"/>
+          <w:szCs w:val="28"/>
+        </w:rPr>
+        <w:t>(18)</w:t>
+      </w:r>
     </w:p>
     <w:p>
       <w:pPr>
@@ -12822,7 +14126,6 @@
           <w:sz w:val="28"/>
           <w:szCs w:val="28"/>
         </w:rPr>
-        <w:lastRenderedPageBreak/>
         <w:t>В этом уравнении, (</w:t>
       </w:r>
       <w:proofErr w:type="gramStart"/>
@@ -13001,6 +14304,7 @@
           <w:sz w:val="28"/>
           <w:szCs w:val="28"/>
         </w:rPr>
+        <w:lastRenderedPageBreak/>
         <w:t xml:space="preserve">Пост фильтрация выполняется для удаления соответствия, которое содержит ложные соответствия. Для этого, </w:t>
       </w:r>
       <w:proofErr w:type="spellStart"/>
@@ -13098,19 +14402,31 @@
           <w:lang w:eastAsia="ru-RU"/>
         </w:rPr>
       </w:pPr>
+      <w:bookmarkStart w:id="0" w:name="_GoBack"/>
+      <w:bookmarkEnd w:id="0"/>
     </w:p>
     <w:p>
       <w:pPr>
         <w:spacing w:line="360" w:lineRule="auto"/>
         <w:rPr>
-          <w:rFonts w:ascii="Times New Roman" w:hAnsi="Times New Roman" w:cs="Times New Roman"/>
+          <w:rFonts w:ascii="Times New Roman" w:eastAsia="Times New Roman" w:hAnsi="Times New Roman" w:cs="Times New Roman"/>
           <w:b/>
           <w:sz w:val="32"/>
           <w:szCs w:val="32"/>
-        </w:rPr>
-      </w:pPr>
-      <w:bookmarkStart w:id="0" w:name="_GoBack"/>
-      <w:bookmarkEnd w:id="0"/>
+          <w:lang w:eastAsia="ru-RU"/>
+        </w:rPr>
+      </w:pPr>
+    </w:p>
+    <w:p>
+      <w:pPr>
+        <w:spacing w:line="360" w:lineRule="auto"/>
+        <w:rPr>
+          <w:rFonts w:ascii="Times New Roman" w:hAnsi="Times New Roman" w:cs="Times New Roman"/>
+          <w:b/>
+          <w:sz w:val="32"/>
+          <w:szCs w:val="32"/>
+        </w:rPr>
+      </w:pPr>
       <w:r>
         <w:rPr>
           <w:rFonts w:ascii="Times New Roman" w:hAnsi="Times New Roman" w:cs="Times New Roman"/>
@@ -16842,7 +18158,7 @@
 </file>
 
 <file path=customXml/itemProps1.xml><?xml version="1.0" encoding="utf-8"?>
-<ds:datastoreItem xmlns:ds="http://schemas.openxmlformats.org/officeDocument/2006/customXml" ds:itemID="{FE7B95A5-023E-4613-A287-23B5029FD85F}">
+<ds:datastoreItem xmlns:ds="http://schemas.openxmlformats.org/officeDocument/2006/customXml" ds:itemID="{3524FC44-BD29-4A7A-A4C5-E215B0722C3F}">
   <ds:schemaRefs>
     <ds:schemaRef ds:uri="http://schemas.openxmlformats.org/officeDocument/2006/bibliography"/>
   </ds:schemaRefs>

</xml_diff>